<commit_message>
no minur extension since last commit. fixed mainly on the report
</commit_message>
<xml_diff>
--- a/Doc/Report.docx
+++ b/Doc/Report.docx
@@ -289,9 +289,6 @@
                 </w:rPr>
                 <w:alias w:val="Dato"/>
                 <w:id w:val="516659546"/>
-                <w:placeholder>
-                  <w:docPart w:val="F8E03C9EA014458ABE705BA866104A38"/>
-                </w:placeholder>
                 <w:dataBinding w:prefixMappings="xmlns:ns0='http://schemas.microsoft.com/office/2006/coverPageProps'" w:xpath="/ns0:CoverPageProperties[1]/ns0:PublishDate[1]" w:storeItemID="{55AF091B-3C7A-41E3-B477-F2FDAA23CFDA}"/>
                 <w:date w:fullDate="2012-10-18T00:00:00Z">
                   <w:dateFormat w:val="dd.MM.yyyy"/>
@@ -496,6 +493,26 @@
       </w:r>
     </w:p>
     <w:p>
+      <w:r>
+        <w:t>The reader of this report should have basic knowledge of programming includi</w:t>
+      </w:r>
+      <w:r>
+        <w:t>ng network programming and the usage of</w:t>
+      </w:r>
+      <w:r>
+        <w:t xml:space="preserve"> sockets.</w:t>
+      </w:r>
+      <w:r>
+        <w:t xml:space="preserve"> The implementation is written in python</w:t>
+      </w:r>
+      <w:r>
+        <w:t>, so the reader should also be familiar with this language.</w:t>
+      </w:r>
+      <w:r>
+        <w:t xml:space="preserve"> </w:t>
+      </w:r>
+    </w:p>
+    <w:p>
       <w:pPr>
         <w:pStyle w:val="Overskrift3"/>
       </w:pPr>
@@ -626,7 +643,10 @@
     </w:p>
     <w:p>
       <w:r>
-        <w:t xml:space="preserve">The solution is written in </w:t>
+        <w:t>The solution was</w:t>
+      </w:r>
+      <w:r>
+        <w:t xml:space="preserve"> written in </w:t>
       </w:r>
       <w:r>
         <w:t xml:space="preserve">the high level language </w:t>
@@ -823,11 +843,9 @@
       <w:r>
         <w:t xml:space="preserve"> The card </w:t>
       </w:r>
-      <w:proofErr w:type="gramStart"/>
-      <w:r>
-        <w:t>systems is</w:t>
-      </w:r>
-      <w:proofErr w:type="gramEnd"/>
+      <w:r>
+        <w:t>systems are</w:t>
+      </w:r>
       <w:r>
         <w:t xml:space="preserve"> based on two classes:</w:t>
       </w:r>
@@ -869,15 +887,6 @@
       </w:r>
     </w:p>
     <w:p>
-      <w:pPr>
-        <w:rPr>
-          <w:rStyle w:val="Overskrift3Tegn"/>
-          <w:rFonts w:asciiTheme="minorHAnsi" w:eastAsiaTheme="minorHAnsi" w:hAnsiTheme="minorHAnsi" w:cstheme="minorBidi"/>
-          <w:b w:val="0"/>
-          <w:bCs w:val="0"/>
-          <w:color w:val="auto"/>
-        </w:rPr>
-      </w:pPr>
       <w:r>
         <w:t xml:space="preserve">The card class represents a single card and holds all the necessary details and method for comparing and getting values. The Hand class hold the logic of all cards currently hold by the client. It has two lists; card on hand and cards that are pairs. </w:t>
       </w:r>
@@ -899,32 +908,112 @@
     </w:p>
     <w:p>
       <w:pPr>
+        <w:pStyle w:val="Overskrift3"/>
         <w:rPr>
           <w:rStyle w:val="Overskrift3Tegn"/>
+          <w:b/>
+          <w:bCs/>
         </w:rPr>
       </w:pPr>
       <w:r>
         <w:rPr>
           <w:rStyle w:val="Overskrift3Tegn"/>
+          <w:b/>
+          <w:bCs/>
+        </w:rPr>
+        <w:t>The player system</w:t>
+      </w:r>
+    </w:p>
+    <w:p>
+      <w:r>
+        <w:t xml:space="preserve"> This is where all of the information about the other players is stored. The information hold </w:t>
+      </w:r>
+      <w:r>
+        <w:t xml:space="preserve">for each player </w:t>
+      </w:r>
+      <w:r>
+        <w:t xml:space="preserve">is: The </w:t>
+      </w:r>
+      <w:r>
+        <w:t>player’s</w:t>
+      </w:r>
+      <w:r>
+        <w:t xml:space="preserve"> address</w:t>
+      </w:r>
+      <w:r>
+        <w:t xml:space="preserve"> and po</w:t>
+      </w:r>
+      <w:r>
+        <w:t>rt</w:t>
+      </w:r>
+      <w:r>
+        <w:t xml:space="preserve">, </w:t>
+      </w:r>
+      <w:r>
+        <w:t>the</w:t>
+      </w:r>
+      <w:r>
+        <w:t xml:space="preserve"> player </w:t>
+      </w:r>
+      <w:r>
+        <w:t>number</w:t>
+      </w:r>
+      <w:r>
+        <w:t xml:space="preserve"> and name,</w:t>
+      </w:r>
+      <w:r>
+        <w:t xml:space="preserve"> and the</w:t>
+      </w:r>
+      <w:r>
+        <w:t xml:space="preserve"> last</w:t>
+      </w:r>
+      <w:r>
+        <w:t xml:space="preserve"> </w:t>
+      </w:r>
+      <w:r>
+        <w:t>currents know</w:t>
+      </w:r>
+      <w:r>
+        <w:t xml:space="preserve"> state (out or in). </w:t>
+      </w:r>
+      <w:r>
+        <w:t>The state</w:t>
+      </w:r>
+      <w:r>
+        <w:t>s</w:t>
+      </w:r>
+      <w:r>
+        <w:t xml:space="preserve"> are updated by the get status command to the card server.</w:t>
+      </w:r>
+    </w:p>
+    <w:p>
+      <w:pPr>
+        <w:pStyle w:val="Overskrift3"/>
+        <w:rPr>
+          <w:rStyle w:val="Overskrift3Tegn"/>
+          <w:b/>
+          <w:bCs/>
+        </w:rPr>
+      </w:pPr>
+      <w:r>
+        <w:rPr>
+          <w:rStyle w:val="Overskrift3Tegn"/>
+          <w:b/>
+          <w:bCs/>
         </w:rPr>
         <w:t>Communication system</w:t>
       </w:r>
     </w:p>
     <w:p>
       <w:r>
-        <w:t>Figurer 1 sh</w:t>
-      </w:r>
-      <w:r>
-        <w:t>ows the three connections needed to be maintain to be able to play the game. The card server handles all the actual deck and the state of the players. Note that the responsibility to notify the card server of state changes is fully in the hands of each player</w:t>
+        <w:t>Figurer 1 shows the three connections needed to be maintain to be able to play the game. The card server handles all the actual deck and the state of the players. Note that the responsibility to notify the card server of state changes is fully in the hands of each player</w:t>
       </w:r>
       <w:r>
         <w:t xml:space="preserve">, and could therefore be wrong. By state it means if </w:t>
       </w:r>
-      <w:proofErr w:type="gramStart"/>
-      <w:r>
-        <w:t>an</w:t>
-      </w:r>
-      <w:proofErr w:type="gramEnd"/>
+      <w:r>
+        <w:t>a</w:t>
+      </w:r>
       <w:r>
         <w:t xml:space="preserve"> player is still in or out of the game.</w:t>
       </w:r>
@@ -943,7 +1032,16 @@
         <w:t xml:space="preserve">written </w:t>
       </w:r>
       <w:r>
-        <w:t xml:space="preserve">using the python socket library. For the left and card server communication, the player act as a standard client. For the right player part, the player acts as a simple multithreaded server, spawning new threads with a handler for each connection. By doing this, the system is notified </w:t>
+        <w:t>usi</w:t>
+      </w:r>
+      <w:bookmarkStart w:id="0" w:name="_GoBack"/>
+      <w:bookmarkEnd w:id="0"/>
+      <w:r>
+        <w:t xml:space="preserve">ng the python socket library. For the left and card server communication, the player act as a standard client. For the right player part, the player acts as a simple </w:t>
+      </w:r>
+      <w:r>
+        <w:lastRenderedPageBreak/>
+        <w:t xml:space="preserve">multithreaded server, spawning new threads with a handler for each connection. By doing this, the system is notified </w:t>
       </w:r>
       <w:r>
         <w:t xml:space="preserve">with an event </w:t>
@@ -952,7 +1050,6 @@
         <w:t xml:space="preserve">for every incoming message received from the right hand player.  </w:t>
       </w:r>
     </w:p>
-    <w:p/>
     <w:p>
       <w:pPr>
         <w:keepNext/>
@@ -962,10 +1059,9 @@
         <w:rPr>
           <w:noProof/>
         </w:rPr>
-        <w:lastRenderedPageBreak/>
         <w:drawing>
           <wp:inline distT="0" distB="0" distL="0" distR="0" wp14:anchorId="75FD6E01" wp14:editId="16721C0B">
-            <wp:extent cx="4696358" cy="2742673"/>
+            <wp:extent cx="3986784" cy="2328729"/>
             <wp:effectExtent l="0" t="0" r="0" b="0"/>
             <wp:docPr id="1" name="Diagram 1"/>
             <wp:cNvGraphicFramePr/>
@@ -986,14 +1082,27 @@
       <w:r>
         <w:t xml:space="preserve">Figure </w:t>
       </w:r>
-      <w:fldSimple w:instr=" SEQ Figure \* ARABIC ">
-        <w:r>
-          <w:rPr>
-            <w:noProof/>
-          </w:rPr>
-          <w:t>1</w:t>
-        </w:r>
-      </w:fldSimple>
+      <w:r>
+        <w:fldChar w:fldCharType="begin"/>
+      </w:r>
+      <w:r>
+        <w:instrText xml:space="preserve"> SEQ Figure \* ARABIC </w:instrText>
+      </w:r>
+      <w:r>
+        <w:fldChar w:fldCharType="separate"/>
+      </w:r>
+      <w:r>
+        <w:rPr>
+          <w:noProof/>
+        </w:rPr>
+        <w:t>1</w:t>
+      </w:r>
+      <w:r>
+        <w:rPr>
+          <w:noProof/>
+        </w:rPr>
+        <w:fldChar w:fldCharType="end"/>
+      </w:r>
       <w:r>
         <w:t xml:space="preserve"> -</w:t>
       </w:r>
@@ -1002,20 +1111,125 @@
       </w:r>
     </w:p>
     <w:p>
-      <w:r>
-        <w:t xml:space="preserve">By combining the three </w:t>
-      </w:r>
-      <w:r>
-        <w:t>parts</w:t>
-      </w:r>
-      <w:r>
-        <w:t xml:space="preserve"> over the systems works as </w:t>
-      </w:r>
-      <w:r>
-        <w:t>a</w:t>
-      </w:r>
-      <w:r>
-        <w:t xml:space="preserve"> player fulfilling the requirements of the API handed out in the assignment text.</w:t>
+      <w:pPr>
+        <w:pStyle w:val="Overskrift3"/>
+      </w:pPr>
+      <w:r>
+        <w:t>Playing the game</w:t>
+      </w:r>
+    </w:p>
+    <w:p>
+      <w:r>
+        <w:t xml:space="preserve">The first thing the client will do is to join a new game on the card server, when receiving the list of the players playing this current round, an entry for each of the players are made in the player class. A right-hand server is started for listening for connections from the </w:t>
+      </w:r>
+      <w:r>
+        <w:t>right</w:t>
+      </w:r>
+      <w:r>
+        <w:t xml:space="preserve"> player, and a connection to the left player is also setup. If there are any errors during this phase, the client will do a given number of retries before shutting down.</w:t>
+      </w:r>
+    </w:p>
+    <w:p>
+      <w:r>
+        <w:t xml:space="preserve">The client is design so the game is spilt into two phases; first the draw in cards from the deck part, and then the actual game. The player will discard cards whenever receiving a new card, this means that the possibility that the client could run out of card while drawing from the deck, this of course does not mean that the player has won the game, so this is the main difference in the first part. </w:t>
+      </w:r>
+    </w:p>
+    <w:p>
+      <w:r>
+        <w:t>Whenever the client either receives a “last card” command or “offer hand”</w:t>
+      </w:r>
+      <w:r>
+        <w:t xml:space="preserve"> message from the right player the second stage of the game is set. If the command from the card deck is “last card”, the client will offer hand to the next player, and if it’s a</w:t>
+      </w:r>
+      <w:r>
+        <w:t>n</w:t>
+      </w:r>
+      <w:r>
+        <w:t xml:space="preserve"> offer hand message from the right player pick a card as described in the API.</w:t>
+      </w:r>
+    </w:p>
+    <w:p>
+      <w:r>
+        <w:t>Whenever a the client receives an “out” message from the left player, the player information in the list of players is updated and a connection to the next left player not out of the game setup, if all the other players are out of the game, and the Client have the last card “old maid” he has lost them game.</w:t>
+      </w:r>
+    </w:p>
+    <w:p>
+      <w:pPr>
+        <w:pStyle w:val="Overskrift1"/>
+      </w:pPr>
+      <w:r>
+        <w:t>3.</w:t>
+      </w:r>
+      <w:r>
+        <w:t>0</w:t>
+      </w:r>
+      <w:r>
+        <w:t xml:space="preserve"> Discussion</w:t>
+      </w:r>
+    </w:p>
+    <w:p>
+      <w:r>
+        <w:t xml:space="preserve">The assignment seemed really easy in the beginning, but as I started on the project I fast realized that there were a lot of issues that had to be taken in to account. But I guess that was the main purpose of the assignment. The API handed out of course differs from the actual API run on server, so after writing </w:t>
+      </w:r>
+      <w:r>
+        <w:lastRenderedPageBreak/>
+        <w:t>the code tested on a test server</w:t>
+      </w:r>
+      <w:r>
+        <w:t xml:space="preserve"> created </w:t>
+      </w:r>
+      <w:r>
+        <w:t>by fellow student, big parts</w:t>
+      </w:r>
+      <w:r>
+        <w:t xml:space="preserve"> of the code had to be rewritten to fit the actual commands and responses used by the server.</w:t>
+      </w:r>
+    </w:p>
+    <w:p>
+      <w:r>
+        <w:t>Some of the main issues making the code work with others are that everyone interprets the API in some different way, like the representation of card, do they use numbers for all cards or do the use string or a combination with numbers and strings. This was solved in this implementation by simply comparing if the values where actually the same.</w:t>
+      </w:r>
+    </w:p>
+    <w:p>
+      <w:r>
+        <w:t xml:space="preserve">Another big issue was what to do when it was your turn and you were actually out, or got a card so you could discard the last cards on hand. This implementation will then offer the next player the hand but saying that it has 0 cards. This again leads to another problem. Should the next player then send a “pick card” command, or should </w:t>
+      </w:r>
+      <w:r>
+        <w:t xml:space="preserve">just offer its hand to the next player, or should it try to connect to the right players, right player and pick a card. </w:t>
+      </w:r>
+      <w:r>
+        <w:t xml:space="preserve">This solution will if it receives an offer hand message with zero </w:t>
+      </w:r>
+      <w:proofErr w:type="gramStart"/>
+      <w:r>
+        <w:t>card</w:t>
+      </w:r>
+      <w:proofErr w:type="gramEnd"/>
+      <w:r>
+        <w:t xml:space="preserve"> send an offer hand message to the next player.</w:t>
+      </w:r>
+    </w:p>
+    <w:p>
+      <w:r>
+        <w:t>All in all the assignment proved to show what is was supposed to</w:t>
+      </w:r>
+      <w:r>
+        <w:t>,</w:t>
+      </w:r>
+      <w:r>
+        <w:t xml:space="preserve"> that interoperability is </w:t>
+      </w:r>
+      <w:r>
+        <w:t>hard, and there are a huge chances</w:t>
+      </w:r>
+      <w:r>
+        <w:t xml:space="preserve"> of </w:t>
+      </w:r>
+      <w:r>
+        <w:t xml:space="preserve">miss interpretation of the API by other players, and of course  this again breaks the whole system. </w:t>
+      </w:r>
+      <w:r>
+        <w:t>The code was quite hard to write, and there are probably a lot of cases that could happened that are not taken into consideration.</w:t>
       </w:r>
     </w:p>
     <w:p>
@@ -1027,100 +1241,27 @@
         </w:numPr>
       </w:pPr>
       <w:r>
-        <w:t>Results</w:t>
-      </w:r>
-      <w:bookmarkStart w:id="0" w:name="_GoBack"/>
-      <w:bookmarkEnd w:id="0"/>
+        <w:t>Conclusion</w:t>
+      </w:r>
     </w:p>
     <w:p>
-      <w:pPr>
-        <w:pStyle w:val="Overskrift2"/>
-      </w:pPr>
-      <w:r>
-        <w:t xml:space="preserve">4.1 </w:t>
-      </w:r>
-      <w:r>
-        <w:t>Measurements</w:t>
-      </w:r>
-    </w:p>
-    <w:p>
-      <w:r>
-        <w:t>The measurements done</w:t>
-      </w:r>
-    </w:p>
-    <w:p>
-      <w:pPr>
-        <w:pStyle w:val="Overskrift2"/>
-      </w:pPr>
-      <w:r>
-        <w:t>4.2 Bugs</w:t>
-      </w:r>
-    </w:p>
-    <w:p>
-      <w:r>
-        <w:t>There are some bugs</w:t>
-      </w:r>
-    </w:p>
-    <w:p>
-      <w:pPr>
-        <w:pStyle w:val="Overskrift2"/>
-      </w:pPr>
-      <w:r>
-        <w:t>4.3 Discussion</w:t>
-      </w:r>
-    </w:p>
-    <w:p>
-      <w:r>
-        <w:t>The</w:t>
-      </w:r>
-      <w:r>
-        <w:t xml:space="preserve"> assignment seemed really easy in the beginning, but as I started on the project I fast realized that there were a lot of issues that had to be taken in to account. But I guess that was the main purpose of the assignment. The API handed out of course differs from the actual API run on server, s</w:t>
-      </w:r>
-      <w:r>
-        <w:t>o after writing the code tested on a test server</w:t>
-      </w:r>
-      <w:r>
-        <w:t xml:space="preserve"> created </w:t>
-      </w:r>
-      <w:r>
-        <w:t>by fellow student, big parts</w:t>
-      </w:r>
-      <w:r>
-        <w:t xml:space="preserve"> of the code had to be rewritten to fit the actual commands and responses used by the server.</w:t>
-      </w:r>
-      <w:r>
-        <w:t xml:space="preserve"> </w:t>
-      </w:r>
-    </w:p>
-    <w:p>
-      <w:r>
-        <w:t xml:space="preserve">All in all the assignment proved to show what is was supposed to that interoperability is hard, and there are a huge change of </w:t>
-      </w:r>
-      <w:r>
-        <w:t xml:space="preserve">miss interpretation of the API by other players, and of course  this again breaks the whole system. </w:t>
-      </w:r>
-    </w:p>
-    <w:p>
-      <w:r>
-        <w:br w:type="page"/>
-      </w:r>
-    </w:p>
-    <w:p>
-      <w:pPr>
-        <w:pStyle w:val="Overskrift1"/>
-        <w:numPr>
-          <w:ilvl w:val="0"/>
-          <w:numId w:val="1"/>
-        </w:numPr>
-      </w:pPr>
-      <w:r>
-        <w:lastRenderedPageBreak/>
-        <w:t>Conclusion</w:t>
-      </w:r>
-    </w:p>
-    <w:p>
-      <w:r>
-        <w:t xml:space="preserve">All in all the assignment was fun to work with, and it gave the opportunity to refresh a lot of field like socket program that I haven’t used in a while. The finished “product” more or less works </w:t>
+      <w:r>
+        <w:t>To conclude</w:t>
+      </w:r>
+      <w:r>
+        <w:t xml:space="preserve"> the assignment was fun to work with, and it gave the opportunity to refresh a lot of </w:t>
+      </w:r>
+      <w:r>
+        <w:t xml:space="preserve">topics </w:t>
+      </w:r>
+      <w:r>
+        <w:t>like socket program</w:t>
+      </w:r>
+      <w:r>
+        <w:t>ing</w:t>
+      </w:r>
+      <w:r>
+        <w:t xml:space="preserve"> that I haven’t used in a while. The finished “product” more or less works </w:t>
       </w:r>
       <w:r>
         <w:t>as</w:t>
@@ -1132,7 +1273,13 @@
         <w:t>player’s</w:t>
       </w:r>
       <w:r>
-        <w:t xml:space="preserve"> implementation. </w:t>
+        <w:t xml:space="preserve"> implementation</w:t>
+      </w:r>
+      <w:r>
+        <w:t xml:space="preserve"> and interpretation of the API</w:t>
+      </w:r>
+      <w:r>
+        <w:t xml:space="preserve">. </w:t>
       </w:r>
     </w:p>
     <w:sectPr>
@@ -1500,7 +1647,7 @@
                               <w:lang w:val="nb-NO"/>
                               <w14:numForm w14:val="lining"/>
                             </w:rPr>
-                            <w:t>3</w:t>
+                            <w:t>1</w:t>
                           </w:r>
                           <w:r>
                             <w:rPr>
@@ -1529,6 +1676,10 @@
         </mc:Choice>
         <mc:Fallback>
           <w:pict>
+            <v:shapetype id="_x0000_t202" coordsize="21600,21600" o:spt="202" path="m,l,21600r21600,l21600,xe">
+              <v:stroke joinstyle="miter"/>
+              <v:path gradientshapeok="t" o:connecttype="rect"/>
+            </v:shapetype>
             <v:shape id="Tekstboks 474" o:spid="_x0000_s1027" type="#_x0000_t202" style="position:absolute;left:0;text-align:left;margin-left:0;margin-top:0;width:1in;height:13.45pt;z-index:251659264;visibility:visible;mso-wrap-style:square;mso-width-percent:1000;mso-height-percent:0;mso-wrap-distance-left:9pt;mso-wrap-distance-top:0;mso-wrap-distance-right:9pt;mso-wrap-distance-bottom:0;mso-position-horizontal:left;mso-position-horizontal-relative:page;mso-position-vertical:center;mso-position-vertical-relative:top-margin-area;mso-width-percent:1000;mso-height-percent:0;mso-width-relative:left-margin-area;mso-height-relative:page;v-text-anchor:middle" o:gfxdata="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" o:allowincell="f" fillcolor="#4f81bd [3204]" stroked="f">
               <v:textbox style="mso-fit-shape-to-text:t" inset=",0,,0">
                 <w:txbxContent>
@@ -1566,7 +1717,7 @@
                         <w:lang w:val="nb-NO"/>
                         <w14:numForm w14:val="lining"/>
                       </w:rPr>
-                      <w:t>3</w:t>
+                      <w:t>1</w:t>
                     </w:r>
                     <w:r>
                       <w:rPr>
@@ -2468,514 +2619,27 @@
       <w:color w:val="4F81BD" w:themeColor="accent1"/>
     </w:rPr>
   </w:style>
-  <w:style w:type="character" w:default="1" w:styleId="Standardskriftforavsnitt">
-    <w:name w:val="Default Paragraph Font"/>
-    <w:uiPriority w:val="1"/>
-    <w:semiHidden/>
-    <w:unhideWhenUsed/>
-  </w:style>
-  <w:style w:type="table" w:default="1" w:styleId="Vanligtabell">
-    <w:name w:val="Normal Table"/>
-    <w:uiPriority w:val="99"/>
-    <w:semiHidden/>
-    <w:unhideWhenUsed/>
-    <w:tblPr>
-      <w:tblInd w:w="0" w:type="dxa"/>
-      <w:tblCellMar>
-        <w:top w:w="0" w:type="dxa"/>
-        <w:left w:w="108" w:type="dxa"/>
-        <w:bottom w:w="0" w:type="dxa"/>
-        <w:right w:w="108" w:type="dxa"/>
-      </w:tblCellMar>
-    </w:tblPr>
-  </w:style>
-  <w:style w:type="numbering" w:default="1" w:styleId="Ingenliste">
-    <w:name w:val="No List"/>
-    <w:uiPriority w:val="99"/>
-    <w:semiHidden/>
-    <w:unhideWhenUsed/>
-  </w:style>
-  <w:style w:type="paragraph" w:styleId="Ingenmellomrom">
-    <w:name w:val="No Spacing"/>
-    <w:link w:val="IngenmellomromTegn"/>
-    <w:uiPriority w:val="1"/>
-    <w:qFormat/>
-    <w:rsid w:val="00186F59"/>
-    <w:pPr>
-      <w:spacing w:after="0" w:line="240" w:lineRule="auto"/>
-    </w:pPr>
-    <w:rPr>
-      <w:rFonts w:eastAsiaTheme="minorEastAsia"/>
-    </w:rPr>
-  </w:style>
-  <w:style w:type="character" w:customStyle="1" w:styleId="IngenmellomromTegn">
-    <w:name w:val="Ingen mellomrom Tegn"/>
-    <w:basedOn w:val="Standardskriftforavsnitt"/>
-    <w:link w:val="Ingenmellomrom"/>
-    <w:uiPriority w:val="1"/>
-    <w:rsid w:val="00186F59"/>
-    <w:rPr>
-      <w:rFonts w:eastAsiaTheme="minorEastAsia"/>
-    </w:rPr>
-  </w:style>
-  <w:style w:type="paragraph" w:styleId="Bobletekst">
-    <w:name w:val="Balloon Text"/>
-    <w:basedOn w:val="Normal"/>
-    <w:link w:val="BobletekstTegn"/>
-    <w:uiPriority w:val="99"/>
-    <w:semiHidden/>
-    <w:unhideWhenUsed/>
-    <w:rsid w:val="00186F59"/>
-    <w:pPr>
-      <w:spacing w:after="0" w:line="240" w:lineRule="auto"/>
-    </w:pPr>
-    <w:rPr>
-      <w:rFonts w:ascii="Tahoma" w:hAnsi="Tahoma" w:cs="Tahoma"/>
-      <w:sz w:val="16"/>
-      <w:szCs w:val="16"/>
-    </w:rPr>
-  </w:style>
-  <w:style w:type="character" w:customStyle="1" w:styleId="BobletekstTegn">
-    <w:name w:val="Bobletekst Tegn"/>
-    <w:basedOn w:val="Standardskriftforavsnitt"/>
-    <w:link w:val="Bobletekst"/>
-    <w:uiPriority w:val="99"/>
-    <w:semiHidden/>
-    <w:rsid w:val="00186F59"/>
-    <w:rPr>
-      <w:rFonts w:ascii="Tahoma" w:hAnsi="Tahoma" w:cs="Tahoma"/>
-      <w:sz w:val="16"/>
-      <w:szCs w:val="16"/>
-    </w:rPr>
-  </w:style>
-  <w:style w:type="character" w:customStyle="1" w:styleId="Overskrift1Tegn">
-    <w:name w:val="Overskrift 1 Tegn"/>
-    <w:basedOn w:val="Standardskriftforavsnitt"/>
-    <w:link w:val="Overskrift1"/>
-    <w:uiPriority w:val="9"/>
-    <w:rsid w:val="00186F59"/>
-    <w:rPr>
-      <w:rFonts w:asciiTheme="majorHAnsi" w:eastAsiaTheme="majorEastAsia" w:hAnsiTheme="majorHAnsi" w:cstheme="majorBidi"/>
-      <w:b/>
-      <w:bCs/>
-      <w:color w:val="365F91" w:themeColor="accent1" w:themeShade="BF"/>
-      <w:sz w:val="28"/>
-      <w:szCs w:val="28"/>
-    </w:rPr>
-  </w:style>
-  <w:style w:type="character" w:customStyle="1" w:styleId="Overskrift2Tegn">
-    <w:name w:val="Overskrift 2 Tegn"/>
-    <w:basedOn w:val="Standardskriftforavsnitt"/>
-    <w:link w:val="Overskrift2"/>
-    <w:uiPriority w:val="9"/>
-    <w:rsid w:val="00186F59"/>
-    <w:rPr>
-      <w:rFonts w:asciiTheme="majorHAnsi" w:eastAsiaTheme="majorEastAsia" w:hAnsiTheme="majorHAnsi" w:cstheme="majorBidi"/>
-      <w:b/>
-      <w:bCs/>
-      <w:color w:val="4F81BD" w:themeColor="accent1"/>
-      <w:sz w:val="26"/>
-      <w:szCs w:val="26"/>
-    </w:rPr>
-  </w:style>
-  <w:style w:type="paragraph" w:styleId="Listeavsnitt">
-    <w:name w:val="List Paragraph"/>
-    <w:basedOn w:val="Normal"/>
-    <w:uiPriority w:val="34"/>
-    <w:qFormat/>
-    <w:rsid w:val="00186F59"/>
-    <w:pPr>
-      <w:ind w:left="720"/>
-      <w:contextualSpacing/>
-    </w:pPr>
-  </w:style>
-  <w:style w:type="paragraph" w:styleId="Topptekst">
-    <w:name w:val="header"/>
-    <w:basedOn w:val="Normal"/>
-    <w:link w:val="TopptekstTegn"/>
-    <w:uiPriority w:val="99"/>
-    <w:unhideWhenUsed/>
-    <w:rsid w:val="00E3445A"/>
-    <w:pPr>
-      <w:tabs>
-        <w:tab w:val="center" w:pos="4680"/>
-        <w:tab w:val="right" w:pos="9360"/>
-      </w:tabs>
-      <w:spacing w:after="0" w:line="240" w:lineRule="auto"/>
-    </w:pPr>
-  </w:style>
-  <w:style w:type="character" w:customStyle="1" w:styleId="TopptekstTegn">
-    <w:name w:val="Topptekst Tegn"/>
-    <w:basedOn w:val="Standardskriftforavsnitt"/>
-    <w:link w:val="Topptekst"/>
-    <w:uiPriority w:val="99"/>
-    <w:rsid w:val="00E3445A"/>
-  </w:style>
-  <w:style w:type="paragraph" w:styleId="Bunntekst">
-    <w:name w:val="footer"/>
-    <w:basedOn w:val="Normal"/>
-    <w:link w:val="BunntekstTegn"/>
-    <w:uiPriority w:val="99"/>
-    <w:unhideWhenUsed/>
-    <w:rsid w:val="00E3445A"/>
-    <w:pPr>
-      <w:tabs>
-        <w:tab w:val="center" w:pos="4680"/>
-        <w:tab w:val="right" w:pos="9360"/>
-      </w:tabs>
-      <w:spacing w:after="0" w:line="240" w:lineRule="auto"/>
-    </w:pPr>
-  </w:style>
-  <w:style w:type="character" w:customStyle="1" w:styleId="BunntekstTegn">
-    <w:name w:val="Bunntekst Tegn"/>
-    <w:basedOn w:val="Standardskriftforavsnitt"/>
-    <w:link w:val="Bunntekst"/>
-    <w:uiPriority w:val="99"/>
-    <w:rsid w:val="00E3445A"/>
-  </w:style>
-  <w:style w:type="character" w:customStyle="1" w:styleId="Overskrift3Tegn">
-    <w:name w:val="Overskrift 3 Tegn"/>
-    <w:basedOn w:val="Standardskriftforavsnitt"/>
-    <w:link w:val="Overskrift3"/>
-    <w:uiPriority w:val="9"/>
-    <w:rsid w:val="00274C46"/>
-    <w:rPr>
-      <w:rFonts w:asciiTheme="majorHAnsi" w:eastAsiaTheme="majorEastAsia" w:hAnsiTheme="majorHAnsi" w:cstheme="majorBidi"/>
-      <w:b/>
-      <w:bCs/>
-      <w:color w:val="4F81BD" w:themeColor="accent1"/>
-    </w:rPr>
-  </w:style>
-  <w:style w:type="paragraph" w:styleId="Fotnotetekst">
-    <w:name w:val="footnote text"/>
-    <w:basedOn w:val="Normal"/>
-    <w:link w:val="FotnotetekstTegn"/>
-    <w:uiPriority w:val="99"/>
-    <w:semiHidden/>
-    <w:unhideWhenUsed/>
-    <w:rsid w:val="00944154"/>
-    <w:pPr>
-      <w:spacing w:after="0" w:line="240" w:lineRule="auto"/>
-    </w:pPr>
-    <w:rPr>
-      <w:sz w:val="20"/>
-      <w:szCs w:val="20"/>
-    </w:rPr>
-  </w:style>
-  <w:style w:type="character" w:customStyle="1" w:styleId="FotnotetekstTegn">
-    <w:name w:val="Fotnotetekst Tegn"/>
-    <w:basedOn w:val="Standardskriftforavsnitt"/>
-    <w:link w:val="Fotnotetekst"/>
-    <w:uiPriority w:val="99"/>
-    <w:semiHidden/>
-    <w:rsid w:val="00944154"/>
-    <w:rPr>
-      <w:sz w:val="20"/>
-      <w:szCs w:val="20"/>
-    </w:rPr>
-  </w:style>
-  <w:style w:type="character" w:styleId="Fotnotereferanse">
-    <w:name w:val="footnote reference"/>
-    <w:basedOn w:val="Standardskriftforavsnitt"/>
-    <w:uiPriority w:val="99"/>
-    <w:semiHidden/>
-    <w:unhideWhenUsed/>
-    <w:rsid w:val="00944154"/>
-    <w:rPr>
-      <w:vertAlign w:val="superscript"/>
-    </w:rPr>
-  </w:style>
-  <w:style w:type="paragraph" w:styleId="Bildetekst">
-    <w:name w:val="caption"/>
+  <w:style w:type="paragraph" w:styleId="Overskrift4">
+    <w:name w:val="heading 4"/>
     <w:basedOn w:val="Normal"/>
     <w:next w:val="Normal"/>
-    <w:uiPriority w:val="35"/>
+    <w:link w:val="Overskrift4Tegn"/>
+    <w:uiPriority w:val="9"/>
     <w:unhideWhenUsed/>
     <w:qFormat/>
-    <w:rsid w:val="002B5278"/>
-    <w:pPr>
-      <w:spacing w:line="240" w:lineRule="auto"/>
-    </w:pPr>
-    <w:rPr>
-      <w:b/>
-      <w:bCs/>
-      <w:color w:val="4F81BD" w:themeColor="accent1"/>
-      <w:sz w:val="18"/>
-      <w:szCs w:val="18"/>
-    </w:rPr>
-  </w:style>
-  <w:style w:type="paragraph" w:styleId="Undertittel">
-    <w:name w:val="Subtitle"/>
-    <w:basedOn w:val="Normal"/>
-    <w:next w:val="Normal"/>
-    <w:link w:val="UndertittelTegn"/>
-    <w:uiPriority w:val="11"/>
-    <w:qFormat/>
-    <w:rsid w:val="004819EE"/>
-    <w:pPr>
-      <w:numPr>
-        <w:ilvl w:val="1"/>
-      </w:numPr>
-    </w:pPr>
-    <w:rPr>
-      <w:rFonts w:asciiTheme="majorHAnsi" w:eastAsiaTheme="majorEastAsia" w:hAnsiTheme="majorHAnsi" w:cstheme="majorBidi"/>
-      <w:i/>
-      <w:iCs/>
-      <w:color w:val="4F81BD" w:themeColor="accent1"/>
-      <w:spacing w:val="15"/>
-      <w:sz w:val="24"/>
-      <w:szCs w:val="24"/>
-    </w:rPr>
-  </w:style>
-  <w:style w:type="character" w:customStyle="1" w:styleId="UndertittelTegn">
-    <w:name w:val="Undertittel Tegn"/>
-    <w:basedOn w:val="Standardskriftforavsnitt"/>
-    <w:link w:val="Undertittel"/>
-    <w:uiPriority w:val="11"/>
-    <w:rsid w:val="004819EE"/>
-    <w:rPr>
-      <w:rFonts w:asciiTheme="majorHAnsi" w:eastAsiaTheme="majorEastAsia" w:hAnsiTheme="majorHAnsi" w:cstheme="majorBidi"/>
-      <w:i/>
-      <w:iCs/>
-      <w:color w:val="4F81BD" w:themeColor="accent1"/>
-      <w:spacing w:val="15"/>
-      <w:sz w:val="24"/>
-      <w:szCs w:val="24"/>
-    </w:rPr>
-  </w:style>
-</w:styles>
-</file>
-
-<file path=word/stylesWithEffects.xml><?xml version="1.0" encoding="utf-8"?>
-<w:styles xmlns:wpc="http://schemas.microsoft.com/office/word/2010/wordprocessingCanvas" xmlns:mc="http://schemas.openxmlformats.org/markup-compatibility/2006" xmlns:o="urn:schemas-microsoft-com:office:office" xmlns:r="http://schemas.openxmlformats.org/officeDocument/2006/relationships" xmlns:m="http://schemas.openxmlformats.org/officeDocument/2006/math" xmlns:v="urn:schemas-microsoft-com:vml" xmlns:wp14="http://schemas.microsoft.com/office/word/2010/wordprocessingDrawing" xmlns:wp="http://schemas.openxmlformats.org/drawingml/2006/wordprocessingDrawing" xmlns:w10="urn:schemas-microsoft-com:office:word" xmlns:w="http://schemas.openxmlformats.org/wordprocessingml/2006/main" xmlns:w14="http://schemas.microsoft.com/office/word/2010/wordml" xmlns:wpg="http://schemas.microsoft.com/office/word/2010/wordprocessingGroup" xmlns:wpi="http://schemas.microsoft.com/office/word/2010/wordprocessingInk" xmlns:wne="http://schemas.microsoft.com/office/word/2006/wordml" xmlns:wps="http://schemas.microsoft.com/office/word/2010/wordprocessingShape" mc:Ignorable="w14 wp14">
-  <w:docDefaults>
-    <w:rPrDefault>
-      <w:rPr>
-        <w:rFonts w:asciiTheme="minorHAnsi" w:eastAsiaTheme="minorHAnsi" w:hAnsiTheme="minorHAnsi" w:cstheme="minorBidi"/>
-        <w:sz w:val="22"/>
-        <w:szCs w:val="22"/>
-        <w:lang w:val="en-US" w:eastAsia="en-US" w:bidi="ar-SA"/>
-      </w:rPr>
-    </w:rPrDefault>
-    <w:pPrDefault>
-      <w:pPr>
-        <w:spacing w:after="200" w:line="276" w:lineRule="auto"/>
-      </w:pPr>
-    </w:pPrDefault>
-  </w:docDefaults>
-  <w:latentStyles w:defLockedState="0" w:defUIPriority="99" w:defSemiHidden="1" w:defUnhideWhenUsed="1" w:defQFormat="0" w:count="267">
-    <w:lsdException w:name="Normal" w:semiHidden="0" w:uiPriority="0" w:unhideWhenUsed="0" w:qFormat="1"/>
-    <w:lsdException w:name="heading 1" w:semiHidden="0" w:uiPriority="9" w:unhideWhenUsed="0" w:qFormat="1"/>
-    <w:lsdException w:name="heading 2" w:uiPriority="9" w:qFormat="1"/>
-    <w:lsdException w:name="heading 3" w:uiPriority="9" w:qFormat="1"/>
-    <w:lsdException w:name="heading 4" w:uiPriority="9" w:qFormat="1"/>
-    <w:lsdException w:name="heading 5" w:uiPriority="9" w:qFormat="1"/>
-    <w:lsdException w:name="heading 6" w:uiPriority="9" w:qFormat="1"/>
-    <w:lsdException w:name="heading 7" w:uiPriority="9" w:qFormat="1"/>
-    <w:lsdException w:name="heading 8" w:uiPriority="9" w:qFormat="1"/>
-    <w:lsdException w:name="heading 9" w:uiPriority="9" w:qFormat="1"/>
-    <w:lsdException w:name="toc 1" w:uiPriority="39"/>
-    <w:lsdException w:name="toc 2" w:uiPriority="39"/>
-    <w:lsdException w:name="toc 3" w:uiPriority="39"/>
-    <w:lsdException w:name="toc 4" w:uiPriority="39"/>
-    <w:lsdException w:name="toc 5" w:uiPriority="39"/>
-    <w:lsdException w:name="toc 6" w:uiPriority="39"/>
-    <w:lsdException w:name="toc 7" w:uiPriority="39"/>
-    <w:lsdException w:name="toc 8" w:uiPriority="39"/>
-    <w:lsdException w:name="toc 9" w:uiPriority="39"/>
-    <w:lsdException w:name="caption" w:uiPriority="35" w:qFormat="1"/>
-    <w:lsdException w:name="Title" w:semiHidden="0" w:uiPriority="10" w:unhideWhenUsed="0" w:qFormat="1"/>
-    <w:lsdException w:name="Default Paragraph Font" w:uiPriority="1"/>
-    <w:lsdException w:name="Subtitle" w:semiHidden="0" w:uiPriority="11" w:unhideWhenUsed="0" w:qFormat="1"/>
-    <w:lsdException w:name="Strong" w:semiHidden="0" w:uiPriority="22" w:unhideWhenUsed="0" w:qFormat="1"/>
-    <w:lsdException w:name="Emphasis" w:semiHidden="0" w:uiPriority="20" w:unhideWhenUsed="0" w:qFormat="1"/>
-    <w:lsdException w:name="Table Grid" w:semiHidden="0" w:uiPriority="59" w:unhideWhenUsed="0"/>
-    <w:lsdException w:name="Placeholder Text" w:unhideWhenUsed="0"/>
-    <w:lsdException w:name="No Spacing" w:semiHidden="0" w:uiPriority="1" w:unhideWhenUsed="0" w:qFormat="1"/>
-    <w:lsdException w:name="Light Shading" w:semiHidden="0" w:uiPriority="60" w:unhideWhenUsed="0"/>
-    <w:lsdException w:name="Light List" w:semiHidden="0" w:uiPriority="61" w:unhideWhenUsed="0"/>
-    <w:lsdException w:name="Light Grid" w:semiHidden="0" w:uiPriority="62" w:unhideWhenUsed="0"/>
-    <w:lsdException w:name="Medium Shading 1" w:semiHidden="0" w:uiPriority="63" w:unhideWhenUsed="0"/>
-    <w:lsdException w:name="Medium Shading 2" w:semiHidden="0" w:uiPriority="64" w:unhideWhenUsed="0"/>
-    <w:lsdException w:name="Medium List 1" w:semiHidden="0" w:uiPriority="65" w:unhideWhenUsed="0"/>
-    <w:lsdException w:name="Medium List 2" w:semiHidden="0" w:uiPriority="66" w:unhideWhenUsed="0"/>
-    <w:lsdException w:name="Medium Grid 1" w:semiHidden="0" w:uiPriority="67" w:unhideWhenUsed="0"/>
-    <w:lsdException w:name="Medium Grid 2" w:semiHidden="0" w:uiPriority="68" w:unhideWhenUsed="0"/>
-    <w:lsdException w:name="Medium Grid 3" w:semiHidden="0" w:uiPriority="69" w:unhideWhenUsed="0"/>
-    <w:lsdException w:name="Dark List" w:semiHidden="0" w:uiPriority="70" w:unhideWhenUsed="0"/>
-    <w:lsdException w:name="Colorful Shading" w:semiHidden="0" w:uiPriority="71" w:unhideWhenUsed="0"/>
-    <w:lsdException w:name="Colorful List" w:semiHidden="0" w:uiPriority="72" w:unhideWhenUsed="0"/>
-    <w:lsdException w:name="Colorful Grid" w:semiHidden="0" w:uiPriority="73" w:unhideWhenUsed="0"/>
-    <w:lsdException w:name="Light Shading Accent 1" w:semiHidden="0" w:uiPriority="60" w:unhideWhenUsed="0"/>
-    <w:lsdException w:name="Light List Accent 1" w:semiHidden="0" w:uiPriority="61" w:unhideWhenUsed="0"/>
-    <w:lsdException w:name="Light Grid Accent 1" w:semiHidden="0" w:uiPriority="62" w:unhideWhenUsed="0"/>
-    <w:lsdException w:name="Medium Shading 1 Accent 1" w:semiHidden="0" w:uiPriority="63" w:unhideWhenUsed="0"/>
-    <w:lsdException w:name="Medium Shading 2 Accent 1" w:semiHidden="0" w:uiPriority="64" w:unhideWhenUsed="0"/>
-    <w:lsdException w:name="Medium List 1 Accent 1" w:semiHidden="0" w:uiPriority="65" w:unhideWhenUsed="0"/>
-    <w:lsdException w:name="Revision" w:unhideWhenUsed="0"/>
-    <w:lsdException w:name="List Paragraph" w:semiHidden="0" w:uiPriority="34" w:unhideWhenUsed="0" w:qFormat="1"/>
-    <w:lsdException w:name="Quote" w:semiHidden="0" w:uiPriority="29" w:unhideWhenUsed="0" w:qFormat="1"/>
-    <w:lsdException w:name="Intense Quote" w:semiHidden="0" w:uiPriority="30" w:unhideWhenUsed="0" w:qFormat="1"/>
-    <w:lsdException w:name="Medium List 2 Accent 1" w:semiHidden="0" w:uiPriority="66" w:unhideWhenUsed="0"/>
-    <w:lsdException w:name="Medium Grid 1 Accent 1" w:semiHidden="0" w:uiPriority="67" w:unhideWhenUsed="0"/>
-    <w:lsdException w:name="Medium Grid 2 Accent 1" w:semiHidden="0" w:uiPriority="68" w:unhideWhenUsed="0"/>
-    <w:lsdException w:name="Medium Grid 3 Accent 1" w:semiHidden="0" w:uiPriority="69" w:unhideWhenUsed="0"/>
-    <w:lsdException w:name="Dark List Accent 1" w:semiHidden="0" w:uiPriority="70" w:unhideWhenUsed="0"/>
-    <w:lsdException w:name="Colorful Shading Accent 1" w:semiHidden="0" w:uiPriority="71" w:unhideWhenUsed="0"/>
-    <w:lsdException w:name="Colorful List Accent 1" w:semiHidden="0" w:uiPriority="72" w:unhideWhenUsed="0"/>
-    <w:lsdException w:name="Colorful Grid Accent 1" w:semiHidden="0" w:uiPriority="73" w:unhideWhenUsed="0"/>
-    <w:lsdException w:name="Light Shading Accent 2" w:semiHidden="0" w:uiPriority="60" w:unhideWhenUsed="0"/>
-    <w:lsdException w:name="Light List Accent 2" w:semiHidden="0" w:uiPriority="61" w:unhideWhenUsed="0"/>
-    <w:lsdException w:name="Light Grid Accent 2" w:semiHidden="0" w:uiPriority="62" w:unhideWhenUsed="0"/>
-    <w:lsdException w:name="Medium Shading 1 Accent 2" w:semiHidden="0" w:uiPriority="63" w:unhideWhenUsed="0"/>
-    <w:lsdException w:name="Medium Shading 2 Accent 2" w:semiHidden="0" w:uiPriority="64" w:unhideWhenUsed="0"/>
-    <w:lsdException w:name="Medium List 1 Accent 2" w:semiHidden="0" w:uiPriority="65" w:unhideWhenUsed="0"/>
-    <w:lsdException w:name="Medium List 2 Accent 2" w:semiHidden="0" w:uiPriority="66" w:unhideWhenUsed="0"/>
-    <w:lsdException w:name="Medium Grid 1 Accent 2" w:semiHidden="0" w:uiPriority="67" w:unhideWhenUsed="0"/>
-    <w:lsdException w:name="Medium Grid 2 Accent 2" w:semiHidden="0" w:uiPriority="68" w:unhideWhenUsed="0"/>
-    <w:lsdException w:name="Medium Grid 3 Accent 2" w:semiHidden="0" w:uiPriority="69" w:unhideWhenUsed="0"/>
-    <w:lsdException w:name="Dark List Accent 2" w:semiHidden="0" w:uiPriority="70" w:unhideWhenUsed="0"/>
-    <w:lsdException w:name="Colorful Shading Accent 2" w:semiHidden="0" w:uiPriority="71" w:unhideWhenUsed="0"/>
-    <w:lsdException w:name="Colorful List Accent 2" w:semiHidden="0" w:uiPriority="72" w:unhideWhenUsed="0"/>
-    <w:lsdException w:name="Colorful Grid Accent 2" w:semiHidden="0" w:uiPriority="73" w:unhideWhenUsed="0"/>
-    <w:lsdException w:name="Light Shading Accent 3" w:semiHidden="0" w:uiPriority="60" w:unhideWhenUsed="0"/>
-    <w:lsdException w:name="Light List Accent 3" w:semiHidden="0" w:uiPriority="61" w:unhideWhenUsed="0"/>
-    <w:lsdException w:name="Light Grid Accent 3" w:semiHidden="0" w:uiPriority="62" w:unhideWhenUsed="0"/>
-    <w:lsdException w:name="Medium Shading 1 Accent 3" w:semiHidden="0" w:uiPriority="63" w:unhideWhenUsed="0"/>
-    <w:lsdException w:name="Medium Shading 2 Accent 3" w:semiHidden="0" w:uiPriority="64" w:unhideWhenUsed="0"/>
-    <w:lsdException w:name="Medium List 1 Accent 3" w:semiHidden="0" w:uiPriority="65" w:unhideWhenUsed="0"/>
-    <w:lsdException w:name="Medium List 2 Accent 3" w:semiHidden="0" w:uiPriority="66" w:unhideWhenUsed="0"/>
-    <w:lsdException w:name="Medium Grid 1 Accent 3" w:semiHidden="0" w:uiPriority="67" w:unhideWhenUsed="0"/>
-    <w:lsdException w:name="Medium Grid 2 Accent 3" w:semiHidden="0" w:uiPriority="68" w:unhideWhenUsed="0"/>
-    <w:lsdException w:name="Medium Grid 3 Accent 3" w:semiHidden="0" w:uiPriority="69" w:unhideWhenUsed="0"/>
-    <w:lsdException w:name="Dark List Accent 3" w:semiHidden="0" w:uiPriority="70" w:unhideWhenUsed="0"/>
-    <w:lsdException w:name="Colorful Shading Accent 3" w:semiHidden="0" w:uiPriority="71" w:unhideWhenUsed="0"/>
-    <w:lsdException w:name="Colorful List Accent 3" w:semiHidden="0" w:uiPriority="72" w:unhideWhenUsed="0"/>
-    <w:lsdException w:name="Colorful Grid Accent 3" w:semiHidden="0" w:uiPriority="73" w:unhideWhenUsed="0"/>
-    <w:lsdException w:name="Light Shading Accent 4" w:semiHidden="0" w:uiPriority="60" w:unhideWhenUsed="0"/>
-    <w:lsdException w:name="Light List Accent 4" w:semiHidden="0" w:uiPriority="61" w:unhideWhenUsed="0"/>
-    <w:lsdException w:name="Light Grid Accent 4" w:semiHidden="0" w:uiPriority="62" w:unhideWhenUsed="0"/>
-    <w:lsdException w:name="Medium Shading 1 Accent 4" w:semiHidden="0" w:uiPriority="63" w:unhideWhenUsed="0"/>
-    <w:lsdException w:name="Medium Shading 2 Accent 4" w:semiHidden="0" w:uiPriority="64" w:unhideWhenUsed="0"/>
-    <w:lsdException w:name="Medium List 1 Accent 4" w:semiHidden="0" w:uiPriority="65" w:unhideWhenUsed="0"/>
-    <w:lsdException w:name="Medium List 2 Accent 4" w:semiHidden="0" w:uiPriority="66" w:unhideWhenUsed="0"/>
-    <w:lsdException w:name="Medium Grid 1 Accent 4" w:semiHidden="0" w:uiPriority="67" w:unhideWhenUsed="0"/>
-    <w:lsdException w:name="Medium Grid 2 Accent 4" w:semiHidden="0" w:uiPriority="68" w:unhideWhenUsed="0"/>
-    <w:lsdException w:name="Medium Grid 3 Accent 4" w:semiHidden="0" w:uiPriority="69" w:unhideWhenUsed="0"/>
-    <w:lsdException w:name="Dark List Accent 4" w:semiHidden="0" w:uiPriority="70" w:unhideWhenUsed="0"/>
-    <w:lsdException w:name="Colorful Shading Accent 4" w:semiHidden="0" w:uiPriority="71" w:unhideWhenUsed="0"/>
-    <w:lsdException w:name="Colorful List Accent 4" w:semiHidden="0" w:uiPriority="72" w:unhideWhenUsed="0"/>
-    <w:lsdException w:name="Colorful Grid Accent 4" w:semiHidden="0" w:uiPriority="73" w:unhideWhenUsed="0"/>
-    <w:lsdException w:name="Light Shading Accent 5" w:semiHidden="0" w:uiPriority="60" w:unhideWhenUsed="0"/>
-    <w:lsdException w:name="Light List Accent 5" w:semiHidden="0" w:uiPriority="61" w:unhideWhenUsed="0"/>
-    <w:lsdException w:name="Light Grid Accent 5" w:semiHidden="0" w:uiPriority="62" w:unhideWhenUsed="0"/>
-    <w:lsdException w:name="Medium Shading 1 Accent 5" w:semiHidden="0" w:uiPriority="63" w:unhideWhenUsed="0"/>
-    <w:lsdException w:name="Medium Shading 2 Accent 5" w:semiHidden="0" w:uiPriority="64" w:unhideWhenUsed="0"/>
-    <w:lsdException w:name="Medium List 1 Accent 5" w:semiHidden="0" w:uiPriority="65" w:unhideWhenUsed="0"/>
-    <w:lsdException w:name="Medium List 2 Accent 5" w:semiHidden="0" w:uiPriority="66" w:unhideWhenUsed="0"/>
-    <w:lsdException w:name="Medium Grid 1 Accent 5" w:semiHidden="0" w:uiPriority="67" w:unhideWhenUsed="0"/>
-    <w:lsdException w:name="Medium Grid 2 Accent 5" w:semiHidden="0" w:uiPriority="68" w:unhideWhenUsed="0"/>
-    <w:lsdException w:name="Medium Grid 3 Accent 5" w:semiHidden="0" w:uiPriority="69" w:unhideWhenUsed="0"/>
-    <w:lsdException w:name="Dark List Accent 5" w:semiHidden="0" w:uiPriority="70" w:unhideWhenUsed="0"/>
-    <w:lsdException w:name="Colorful Shading Accent 5" w:semiHidden="0" w:uiPriority="71" w:unhideWhenUsed="0"/>
-    <w:lsdException w:name="Colorful List Accent 5" w:semiHidden="0" w:uiPriority="72" w:unhideWhenUsed="0"/>
-    <w:lsdException w:name="Colorful Grid Accent 5" w:semiHidden="0" w:uiPriority="73" w:unhideWhenUsed="0"/>
-    <w:lsdException w:name="Light Shading Accent 6" w:semiHidden="0" w:uiPriority="60" w:unhideWhenUsed="0"/>
-    <w:lsdException w:name="Light List Accent 6" w:semiHidden="0" w:uiPriority="61" w:unhideWhenUsed="0"/>
-    <w:lsdException w:name="Light Grid Accent 6" w:semiHidden="0" w:uiPriority="62" w:unhideWhenUsed="0"/>
-    <w:lsdException w:name="Medium Shading 1 Accent 6" w:semiHidden="0" w:uiPriority="63" w:unhideWhenUsed="0"/>
-    <w:lsdException w:name="Medium Shading 2 Accent 6" w:semiHidden="0" w:uiPriority="64" w:unhideWhenUsed="0"/>
-    <w:lsdException w:name="Medium List 1 Accent 6" w:semiHidden="0" w:uiPriority="65" w:unhideWhenUsed="0"/>
-    <w:lsdException w:name="Medium List 2 Accent 6" w:semiHidden="0" w:uiPriority="66" w:unhideWhenUsed="0"/>
-    <w:lsdException w:name="Medium Grid 1 Accent 6" w:semiHidden="0" w:uiPriority="67" w:unhideWhenUsed="0"/>
-    <w:lsdException w:name="Medium Grid 2 Accent 6" w:semiHidden="0" w:uiPriority="68" w:unhideWhenUsed="0"/>
-    <w:lsdException w:name="Medium Grid 3 Accent 6" w:semiHidden="0" w:uiPriority="69" w:unhideWhenUsed="0"/>
-    <w:lsdException w:name="Dark List Accent 6" w:semiHidden="0" w:uiPriority="70" w:unhideWhenUsed="0"/>
-    <w:lsdException w:name="Colorful Shading Accent 6" w:semiHidden="0" w:uiPriority="71" w:unhideWhenUsed="0"/>
-    <w:lsdException w:name="Colorful List Accent 6" w:semiHidden="0" w:uiPriority="72" w:unhideWhenUsed="0"/>
-    <w:lsdException w:name="Colorful Grid Accent 6" w:semiHidden="0" w:uiPriority="73" w:unhideWhenUsed="0"/>
-    <w:lsdException w:name="Subtle Emphasis" w:semiHidden="0" w:uiPriority="19" w:unhideWhenUsed="0" w:qFormat="1"/>
-    <w:lsdException w:name="Intense Emphasis" w:semiHidden="0" w:uiPriority="21" w:unhideWhenUsed="0" w:qFormat="1"/>
-    <w:lsdException w:name="Subtle Reference" w:semiHidden="0" w:uiPriority="31" w:unhideWhenUsed="0" w:qFormat="1"/>
-    <w:lsdException w:name="Intense Reference" w:semiHidden="0" w:uiPriority="32" w:unhideWhenUsed="0" w:qFormat="1"/>
-    <w:lsdException w:name="Book Title" w:semiHidden="0" w:uiPriority="33" w:unhideWhenUsed="0" w:qFormat="1"/>
-    <w:lsdException w:name="Bibliography" w:uiPriority="37"/>
-    <w:lsdException w:name="TOC Heading" w:uiPriority="39" w:qFormat="1"/>
-  </w:latentStyles>
-  <w:style w:type="paragraph" w:default="1" w:styleId="Normal">
-    <w:name w:val="Normal"/>
-    <w:qFormat/>
-    <w:rsid w:val="00C97347"/>
-    <w:pPr>
-      <w:jc w:val="both"/>
-    </w:pPr>
-  </w:style>
-  <w:style w:type="paragraph" w:styleId="Overskrift1">
-    <w:name w:val="heading 1"/>
-    <w:basedOn w:val="Normal"/>
-    <w:next w:val="Normal"/>
-    <w:link w:val="Overskrift1Tegn"/>
-    <w:uiPriority w:val="9"/>
-    <w:qFormat/>
-    <w:rsid w:val="00186F59"/>
+    <w:rsid w:val="00A46A89"/>
     <w:pPr>
       <w:keepNext/>
       <w:keepLines/>
-      <w:spacing w:before="480" w:after="0"/>
-      <w:outlineLvl w:val="0"/>
+      <w:spacing w:before="200" w:after="0"/>
+      <w:outlineLvl w:val="3"/>
     </w:pPr>
     <w:rPr>
       <w:rFonts w:asciiTheme="majorHAnsi" w:eastAsiaTheme="majorEastAsia" w:hAnsiTheme="majorHAnsi" w:cstheme="majorBidi"/>
       <w:b/>
       <w:bCs/>
-      <w:color w:val="365F91" w:themeColor="accent1" w:themeShade="BF"/>
-      <w:sz w:val="28"/>
-      <w:szCs w:val="28"/>
-    </w:rPr>
-  </w:style>
-  <w:style w:type="paragraph" w:styleId="Overskrift2">
-    <w:name w:val="heading 2"/>
-    <w:basedOn w:val="Normal"/>
-    <w:next w:val="Normal"/>
-    <w:link w:val="Overskrift2Tegn"/>
-    <w:uiPriority w:val="9"/>
-    <w:unhideWhenUsed/>
-    <w:qFormat/>
-    <w:rsid w:val="00186F59"/>
-    <w:pPr>
-      <w:keepNext/>
-      <w:keepLines/>
-      <w:spacing w:before="200" w:after="0"/>
-      <w:outlineLvl w:val="1"/>
-    </w:pPr>
-    <w:rPr>
-      <w:rFonts w:asciiTheme="majorHAnsi" w:eastAsiaTheme="majorEastAsia" w:hAnsiTheme="majorHAnsi" w:cstheme="majorBidi"/>
-      <w:b/>
-      <w:bCs/>
-      <w:color w:val="4F81BD" w:themeColor="accent1"/>
-      <w:sz w:val="26"/>
-      <w:szCs w:val="26"/>
-    </w:rPr>
-  </w:style>
-  <w:style w:type="paragraph" w:styleId="Overskrift3">
-    <w:name w:val="heading 3"/>
-    <w:basedOn w:val="Normal"/>
-    <w:next w:val="Normal"/>
-    <w:link w:val="Overskrift3Tegn"/>
-    <w:uiPriority w:val="9"/>
-    <w:unhideWhenUsed/>
-    <w:qFormat/>
-    <w:rsid w:val="00274C46"/>
-    <w:pPr>
-      <w:keepNext/>
-      <w:keepLines/>
-      <w:spacing w:before="200" w:after="0"/>
-      <w:outlineLvl w:val="2"/>
-    </w:pPr>
-    <w:rPr>
-      <w:rFonts w:asciiTheme="majorHAnsi" w:eastAsiaTheme="majorEastAsia" w:hAnsiTheme="majorHAnsi" w:cstheme="majorBidi"/>
-      <w:b/>
-      <w:bCs/>
+      <w:i/>
+      <w:iCs/>
       <w:color w:val="4F81BD" w:themeColor="accent1"/>
     </w:rPr>
   </w:style>
@@ -3252,6 +2916,571 @@
       <w:spacing w:val="15"/>
       <w:sz w:val="24"/>
       <w:szCs w:val="24"/>
+    </w:rPr>
+  </w:style>
+  <w:style w:type="character" w:customStyle="1" w:styleId="Overskrift4Tegn">
+    <w:name w:val="Overskrift 4 Tegn"/>
+    <w:basedOn w:val="Standardskriftforavsnitt"/>
+    <w:link w:val="Overskrift4"/>
+    <w:uiPriority w:val="9"/>
+    <w:rsid w:val="00A46A89"/>
+    <w:rPr>
+      <w:rFonts w:asciiTheme="majorHAnsi" w:eastAsiaTheme="majorEastAsia" w:hAnsiTheme="majorHAnsi" w:cstheme="majorBidi"/>
+      <w:b/>
+      <w:bCs/>
+      <w:i/>
+      <w:iCs/>
+      <w:color w:val="4F81BD" w:themeColor="accent1"/>
+    </w:rPr>
+  </w:style>
+</w:styles>
+</file>
+
+<file path=word/stylesWithEffects.xml><?xml version="1.0" encoding="utf-8"?>
+<w:styles xmlns:wpc="http://schemas.microsoft.com/office/word/2010/wordprocessingCanvas" xmlns:mc="http://schemas.openxmlformats.org/markup-compatibility/2006" xmlns:o="urn:schemas-microsoft-com:office:office" xmlns:r="http://schemas.openxmlformats.org/officeDocument/2006/relationships" xmlns:m="http://schemas.openxmlformats.org/officeDocument/2006/math" xmlns:v="urn:schemas-microsoft-com:vml" xmlns:wp14="http://schemas.microsoft.com/office/word/2010/wordprocessingDrawing" xmlns:wp="http://schemas.openxmlformats.org/drawingml/2006/wordprocessingDrawing" xmlns:w10="urn:schemas-microsoft-com:office:word" xmlns:w="http://schemas.openxmlformats.org/wordprocessingml/2006/main" xmlns:w14="http://schemas.microsoft.com/office/word/2010/wordml" xmlns:wpg="http://schemas.microsoft.com/office/word/2010/wordprocessingGroup" xmlns:wpi="http://schemas.microsoft.com/office/word/2010/wordprocessingInk" xmlns:wne="http://schemas.microsoft.com/office/word/2006/wordml" xmlns:wps="http://schemas.microsoft.com/office/word/2010/wordprocessingShape" mc:Ignorable="w14 wp14">
+  <w:docDefaults>
+    <w:rPrDefault>
+      <w:rPr>
+        <w:rFonts w:asciiTheme="minorHAnsi" w:eastAsiaTheme="minorHAnsi" w:hAnsiTheme="minorHAnsi" w:cstheme="minorBidi"/>
+        <w:sz w:val="22"/>
+        <w:szCs w:val="22"/>
+        <w:lang w:val="en-US" w:eastAsia="en-US" w:bidi="ar-SA"/>
+      </w:rPr>
+    </w:rPrDefault>
+    <w:pPrDefault>
+      <w:pPr>
+        <w:spacing w:after="200" w:line="276" w:lineRule="auto"/>
+      </w:pPr>
+    </w:pPrDefault>
+  </w:docDefaults>
+  <w:latentStyles w:defLockedState="0" w:defUIPriority="99" w:defSemiHidden="1" w:defUnhideWhenUsed="1" w:defQFormat="0" w:count="267">
+    <w:lsdException w:name="Normal" w:semiHidden="0" w:uiPriority="0" w:unhideWhenUsed="0" w:qFormat="1"/>
+    <w:lsdException w:name="heading 1" w:semiHidden="0" w:uiPriority="9" w:unhideWhenUsed="0" w:qFormat="1"/>
+    <w:lsdException w:name="heading 2" w:uiPriority="9" w:qFormat="1"/>
+    <w:lsdException w:name="heading 3" w:uiPriority="9" w:qFormat="1"/>
+    <w:lsdException w:name="heading 4" w:uiPriority="9" w:qFormat="1"/>
+    <w:lsdException w:name="heading 5" w:uiPriority="9" w:qFormat="1"/>
+    <w:lsdException w:name="heading 6" w:uiPriority="9" w:qFormat="1"/>
+    <w:lsdException w:name="heading 7" w:uiPriority="9" w:qFormat="1"/>
+    <w:lsdException w:name="heading 8" w:uiPriority="9" w:qFormat="1"/>
+    <w:lsdException w:name="heading 9" w:uiPriority="9" w:qFormat="1"/>
+    <w:lsdException w:name="toc 1" w:uiPriority="39"/>
+    <w:lsdException w:name="toc 2" w:uiPriority="39"/>
+    <w:lsdException w:name="toc 3" w:uiPriority="39"/>
+    <w:lsdException w:name="toc 4" w:uiPriority="39"/>
+    <w:lsdException w:name="toc 5" w:uiPriority="39"/>
+    <w:lsdException w:name="toc 6" w:uiPriority="39"/>
+    <w:lsdException w:name="toc 7" w:uiPriority="39"/>
+    <w:lsdException w:name="toc 8" w:uiPriority="39"/>
+    <w:lsdException w:name="toc 9" w:uiPriority="39"/>
+    <w:lsdException w:name="caption" w:uiPriority="35" w:qFormat="1"/>
+    <w:lsdException w:name="Title" w:semiHidden="0" w:uiPriority="10" w:unhideWhenUsed="0" w:qFormat="1"/>
+    <w:lsdException w:name="Default Paragraph Font" w:uiPriority="1"/>
+    <w:lsdException w:name="Subtitle" w:semiHidden="0" w:uiPriority="11" w:unhideWhenUsed="0" w:qFormat="1"/>
+    <w:lsdException w:name="Strong" w:semiHidden="0" w:uiPriority="22" w:unhideWhenUsed="0" w:qFormat="1"/>
+    <w:lsdException w:name="Emphasis" w:semiHidden="0" w:uiPriority="20" w:unhideWhenUsed="0" w:qFormat="1"/>
+    <w:lsdException w:name="Table Grid" w:semiHidden="0" w:uiPriority="59" w:unhideWhenUsed="0"/>
+    <w:lsdException w:name="Placeholder Text" w:unhideWhenUsed="0"/>
+    <w:lsdException w:name="No Spacing" w:semiHidden="0" w:uiPriority="1" w:unhideWhenUsed="0" w:qFormat="1"/>
+    <w:lsdException w:name="Light Shading" w:semiHidden="0" w:uiPriority="60" w:unhideWhenUsed="0"/>
+    <w:lsdException w:name="Light List" w:semiHidden="0" w:uiPriority="61" w:unhideWhenUsed="0"/>
+    <w:lsdException w:name="Light Grid" w:semiHidden="0" w:uiPriority="62" w:unhideWhenUsed="0"/>
+    <w:lsdException w:name="Medium Shading 1" w:semiHidden="0" w:uiPriority="63" w:unhideWhenUsed="0"/>
+    <w:lsdException w:name="Medium Shading 2" w:semiHidden="0" w:uiPriority="64" w:unhideWhenUsed="0"/>
+    <w:lsdException w:name="Medium List 1" w:semiHidden="0" w:uiPriority="65" w:unhideWhenUsed="0"/>
+    <w:lsdException w:name="Medium List 2" w:semiHidden="0" w:uiPriority="66" w:unhideWhenUsed="0"/>
+    <w:lsdException w:name="Medium Grid 1" w:semiHidden="0" w:uiPriority="67" w:unhideWhenUsed="0"/>
+    <w:lsdException w:name="Medium Grid 2" w:semiHidden="0" w:uiPriority="68" w:unhideWhenUsed="0"/>
+    <w:lsdException w:name="Medium Grid 3" w:semiHidden="0" w:uiPriority="69" w:unhideWhenUsed="0"/>
+    <w:lsdException w:name="Dark List" w:semiHidden="0" w:uiPriority="70" w:unhideWhenUsed="0"/>
+    <w:lsdException w:name="Colorful Shading" w:semiHidden="0" w:uiPriority="71" w:unhideWhenUsed="0"/>
+    <w:lsdException w:name="Colorful List" w:semiHidden="0" w:uiPriority="72" w:unhideWhenUsed="0"/>
+    <w:lsdException w:name="Colorful Grid" w:semiHidden="0" w:uiPriority="73" w:unhideWhenUsed="0"/>
+    <w:lsdException w:name="Light Shading Accent 1" w:semiHidden="0" w:uiPriority="60" w:unhideWhenUsed="0"/>
+    <w:lsdException w:name="Light List Accent 1" w:semiHidden="0" w:uiPriority="61" w:unhideWhenUsed="0"/>
+    <w:lsdException w:name="Light Grid Accent 1" w:semiHidden="0" w:uiPriority="62" w:unhideWhenUsed="0"/>
+    <w:lsdException w:name="Medium Shading 1 Accent 1" w:semiHidden="0" w:uiPriority="63" w:unhideWhenUsed="0"/>
+    <w:lsdException w:name="Medium Shading 2 Accent 1" w:semiHidden="0" w:uiPriority="64" w:unhideWhenUsed="0"/>
+    <w:lsdException w:name="Medium List 1 Accent 1" w:semiHidden="0" w:uiPriority="65" w:unhideWhenUsed="0"/>
+    <w:lsdException w:name="Revision" w:unhideWhenUsed="0"/>
+    <w:lsdException w:name="List Paragraph" w:semiHidden="0" w:uiPriority="34" w:unhideWhenUsed="0" w:qFormat="1"/>
+    <w:lsdException w:name="Quote" w:semiHidden="0" w:uiPriority="29" w:unhideWhenUsed="0" w:qFormat="1"/>
+    <w:lsdException w:name="Intense Quote" w:semiHidden="0" w:uiPriority="30" w:unhideWhenUsed="0" w:qFormat="1"/>
+    <w:lsdException w:name="Medium List 2 Accent 1" w:semiHidden="0" w:uiPriority="66" w:unhideWhenUsed="0"/>
+    <w:lsdException w:name="Medium Grid 1 Accent 1" w:semiHidden="0" w:uiPriority="67" w:unhideWhenUsed="0"/>
+    <w:lsdException w:name="Medium Grid 2 Accent 1" w:semiHidden="0" w:uiPriority="68" w:unhideWhenUsed="0"/>
+    <w:lsdException w:name="Medium Grid 3 Accent 1" w:semiHidden="0" w:uiPriority="69" w:unhideWhenUsed="0"/>
+    <w:lsdException w:name="Dark List Accent 1" w:semiHidden="0" w:uiPriority="70" w:unhideWhenUsed="0"/>
+    <w:lsdException w:name="Colorful Shading Accent 1" w:semiHidden="0" w:uiPriority="71" w:unhideWhenUsed="0"/>
+    <w:lsdException w:name="Colorful List Accent 1" w:semiHidden="0" w:uiPriority="72" w:unhideWhenUsed="0"/>
+    <w:lsdException w:name="Colorful Grid Accent 1" w:semiHidden="0" w:uiPriority="73" w:unhideWhenUsed="0"/>
+    <w:lsdException w:name="Light Shading Accent 2" w:semiHidden="0" w:uiPriority="60" w:unhideWhenUsed="0"/>
+    <w:lsdException w:name="Light List Accent 2" w:semiHidden="0" w:uiPriority="61" w:unhideWhenUsed="0"/>
+    <w:lsdException w:name="Light Grid Accent 2" w:semiHidden="0" w:uiPriority="62" w:unhideWhenUsed="0"/>
+    <w:lsdException w:name="Medium Shading 1 Accent 2" w:semiHidden="0" w:uiPriority="63" w:unhideWhenUsed="0"/>
+    <w:lsdException w:name="Medium Shading 2 Accent 2" w:semiHidden="0" w:uiPriority="64" w:unhideWhenUsed="0"/>
+    <w:lsdException w:name="Medium List 1 Accent 2" w:semiHidden="0" w:uiPriority="65" w:unhideWhenUsed="0"/>
+    <w:lsdException w:name="Medium List 2 Accent 2" w:semiHidden="0" w:uiPriority="66" w:unhideWhenUsed="0"/>
+    <w:lsdException w:name="Medium Grid 1 Accent 2" w:semiHidden="0" w:uiPriority="67" w:unhideWhenUsed="0"/>
+    <w:lsdException w:name="Medium Grid 2 Accent 2" w:semiHidden="0" w:uiPriority="68" w:unhideWhenUsed="0"/>
+    <w:lsdException w:name="Medium Grid 3 Accent 2" w:semiHidden="0" w:uiPriority="69" w:unhideWhenUsed="0"/>
+    <w:lsdException w:name="Dark List Accent 2" w:semiHidden="0" w:uiPriority="70" w:unhideWhenUsed="0"/>
+    <w:lsdException w:name="Colorful Shading Accent 2" w:semiHidden="0" w:uiPriority="71" w:unhideWhenUsed="0"/>
+    <w:lsdException w:name="Colorful List Accent 2" w:semiHidden="0" w:uiPriority="72" w:unhideWhenUsed="0"/>
+    <w:lsdException w:name="Colorful Grid Accent 2" w:semiHidden="0" w:uiPriority="73" w:unhideWhenUsed="0"/>
+    <w:lsdException w:name="Light Shading Accent 3" w:semiHidden="0" w:uiPriority="60" w:unhideWhenUsed="0"/>
+    <w:lsdException w:name="Light List Accent 3" w:semiHidden="0" w:uiPriority="61" w:unhideWhenUsed="0"/>
+    <w:lsdException w:name="Light Grid Accent 3" w:semiHidden="0" w:uiPriority="62" w:unhideWhenUsed="0"/>
+    <w:lsdException w:name="Medium Shading 1 Accent 3" w:semiHidden="0" w:uiPriority="63" w:unhideWhenUsed="0"/>
+    <w:lsdException w:name="Medium Shading 2 Accent 3" w:semiHidden="0" w:uiPriority="64" w:unhideWhenUsed="0"/>
+    <w:lsdException w:name="Medium List 1 Accent 3" w:semiHidden="0" w:uiPriority="65" w:unhideWhenUsed="0"/>
+    <w:lsdException w:name="Medium List 2 Accent 3" w:semiHidden="0" w:uiPriority="66" w:unhideWhenUsed="0"/>
+    <w:lsdException w:name="Medium Grid 1 Accent 3" w:semiHidden="0" w:uiPriority="67" w:unhideWhenUsed="0"/>
+    <w:lsdException w:name="Medium Grid 2 Accent 3" w:semiHidden="0" w:uiPriority="68" w:unhideWhenUsed="0"/>
+    <w:lsdException w:name="Medium Grid 3 Accent 3" w:semiHidden="0" w:uiPriority="69" w:unhideWhenUsed="0"/>
+    <w:lsdException w:name="Dark List Accent 3" w:semiHidden="0" w:uiPriority="70" w:unhideWhenUsed="0"/>
+    <w:lsdException w:name="Colorful Shading Accent 3" w:semiHidden="0" w:uiPriority="71" w:unhideWhenUsed="0"/>
+    <w:lsdException w:name="Colorful List Accent 3" w:semiHidden="0" w:uiPriority="72" w:unhideWhenUsed="0"/>
+    <w:lsdException w:name="Colorful Grid Accent 3" w:semiHidden="0" w:uiPriority="73" w:unhideWhenUsed="0"/>
+    <w:lsdException w:name="Light Shading Accent 4" w:semiHidden="0" w:uiPriority="60" w:unhideWhenUsed="0"/>
+    <w:lsdException w:name="Light List Accent 4" w:semiHidden="0" w:uiPriority="61" w:unhideWhenUsed="0"/>
+    <w:lsdException w:name="Light Grid Accent 4" w:semiHidden="0" w:uiPriority="62" w:unhideWhenUsed="0"/>
+    <w:lsdException w:name="Medium Shading 1 Accent 4" w:semiHidden="0" w:uiPriority="63" w:unhideWhenUsed="0"/>
+    <w:lsdException w:name="Medium Shading 2 Accent 4" w:semiHidden="0" w:uiPriority="64" w:unhideWhenUsed="0"/>
+    <w:lsdException w:name="Medium List 1 Accent 4" w:semiHidden="0" w:uiPriority="65" w:unhideWhenUsed="0"/>
+    <w:lsdException w:name="Medium List 2 Accent 4" w:semiHidden="0" w:uiPriority="66" w:unhideWhenUsed="0"/>
+    <w:lsdException w:name="Medium Grid 1 Accent 4" w:semiHidden="0" w:uiPriority="67" w:unhideWhenUsed="0"/>
+    <w:lsdException w:name="Medium Grid 2 Accent 4" w:semiHidden="0" w:uiPriority="68" w:unhideWhenUsed="0"/>
+    <w:lsdException w:name="Medium Grid 3 Accent 4" w:semiHidden="0" w:uiPriority="69" w:unhideWhenUsed="0"/>
+    <w:lsdException w:name="Dark List Accent 4" w:semiHidden="0" w:uiPriority="70" w:unhideWhenUsed="0"/>
+    <w:lsdException w:name="Colorful Shading Accent 4" w:semiHidden="0" w:uiPriority="71" w:unhideWhenUsed="0"/>
+    <w:lsdException w:name="Colorful List Accent 4" w:semiHidden="0" w:uiPriority="72" w:unhideWhenUsed="0"/>
+    <w:lsdException w:name="Colorful Grid Accent 4" w:semiHidden="0" w:uiPriority="73" w:unhideWhenUsed="0"/>
+    <w:lsdException w:name="Light Shading Accent 5" w:semiHidden="0" w:uiPriority="60" w:unhideWhenUsed="0"/>
+    <w:lsdException w:name="Light List Accent 5" w:semiHidden="0" w:uiPriority="61" w:unhideWhenUsed="0"/>
+    <w:lsdException w:name="Light Grid Accent 5" w:semiHidden="0" w:uiPriority="62" w:unhideWhenUsed="0"/>
+    <w:lsdException w:name="Medium Shading 1 Accent 5" w:semiHidden="0" w:uiPriority="63" w:unhideWhenUsed="0"/>
+    <w:lsdException w:name="Medium Shading 2 Accent 5" w:semiHidden="0" w:uiPriority="64" w:unhideWhenUsed="0"/>
+    <w:lsdException w:name="Medium List 1 Accent 5" w:semiHidden="0" w:uiPriority="65" w:unhideWhenUsed="0"/>
+    <w:lsdException w:name="Medium List 2 Accent 5" w:semiHidden="0" w:uiPriority="66" w:unhideWhenUsed="0"/>
+    <w:lsdException w:name="Medium Grid 1 Accent 5" w:semiHidden="0" w:uiPriority="67" w:unhideWhenUsed="0"/>
+    <w:lsdException w:name="Medium Grid 2 Accent 5" w:semiHidden="0" w:uiPriority="68" w:unhideWhenUsed="0"/>
+    <w:lsdException w:name="Medium Grid 3 Accent 5" w:semiHidden="0" w:uiPriority="69" w:unhideWhenUsed="0"/>
+    <w:lsdException w:name="Dark List Accent 5" w:semiHidden="0" w:uiPriority="70" w:unhideWhenUsed="0"/>
+    <w:lsdException w:name="Colorful Shading Accent 5" w:semiHidden="0" w:uiPriority="71" w:unhideWhenUsed="0"/>
+    <w:lsdException w:name="Colorful List Accent 5" w:semiHidden="0" w:uiPriority="72" w:unhideWhenUsed="0"/>
+    <w:lsdException w:name="Colorful Grid Accent 5" w:semiHidden="0" w:uiPriority="73" w:unhideWhenUsed="0"/>
+    <w:lsdException w:name="Light Shading Accent 6" w:semiHidden="0" w:uiPriority="60" w:unhideWhenUsed="0"/>
+    <w:lsdException w:name="Light List Accent 6" w:semiHidden="0" w:uiPriority="61" w:unhideWhenUsed="0"/>
+    <w:lsdException w:name="Light Grid Accent 6" w:semiHidden="0" w:uiPriority="62" w:unhideWhenUsed="0"/>
+    <w:lsdException w:name="Medium Shading 1 Accent 6" w:semiHidden="0" w:uiPriority="63" w:unhideWhenUsed="0"/>
+    <w:lsdException w:name="Medium Shading 2 Accent 6" w:semiHidden="0" w:uiPriority="64" w:unhideWhenUsed="0"/>
+    <w:lsdException w:name="Medium List 1 Accent 6" w:semiHidden="0" w:uiPriority="65" w:unhideWhenUsed="0"/>
+    <w:lsdException w:name="Medium List 2 Accent 6" w:semiHidden="0" w:uiPriority="66" w:unhideWhenUsed="0"/>
+    <w:lsdException w:name="Medium Grid 1 Accent 6" w:semiHidden="0" w:uiPriority="67" w:unhideWhenUsed="0"/>
+    <w:lsdException w:name="Medium Grid 2 Accent 6" w:semiHidden="0" w:uiPriority="68" w:unhideWhenUsed="0"/>
+    <w:lsdException w:name="Medium Grid 3 Accent 6" w:semiHidden="0" w:uiPriority="69" w:unhideWhenUsed="0"/>
+    <w:lsdException w:name="Dark List Accent 6" w:semiHidden="0" w:uiPriority="70" w:unhideWhenUsed="0"/>
+    <w:lsdException w:name="Colorful Shading Accent 6" w:semiHidden="0" w:uiPriority="71" w:unhideWhenUsed="0"/>
+    <w:lsdException w:name="Colorful List Accent 6" w:semiHidden="0" w:uiPriority="72" w:unhideWhenUsed="0"/>
+    <w:lsdException w:name="Colorful Grid Accent 6" w:semiHidden="0" w:uiPriority="73" w:unhideWhenUsed="0"/>
+    <w:lsdException w:name="Subtle Emphasis" w:semiHidden="0" w:uiPriority="19" w:unhideWhenUsed="0" w:qFormat="1"/>
+    <w:lsdException w:name="Intense Emphasis" w:semiHidden="0" w:uiPriority="21" w:unhideWhenUsed="0" w:qFormat="1"/>
+    <w:lsdException w:name="Subtle Reference" w:semiHidden="0" w:uiPriority="31" w:unhideWhenUsed="0" w:qFormat="1"/>
+    <w:lsdException w:name="Intense Reference" w:semiHidden="0" w:uiPriority="32" w:unhideWhenUsed="0" w:qFormat="1"/>
+    <w:lsdException w:name="Book Title" w:semiHidden="0" w:uiPriority="33" w:unhideWhenUsed="0" w:qFormat="1"/>
+    <w:lsdException w:name="Bibliography" w:uiPriority="37"/>
+    <w:lsdException w:name="TOC Heading" w:uiPriority="39" w:qFormat="1"/>
+  </w:latentStyles>
+  <w:style w:type="paragraph" w:default="1" w:styleId="Normal">
+    <w:name w:val="Normal"/>
+    <w:qFormat/>
+    <w:rsid w:val="00C97347"/>
+    <w:pPr>
+      <w:jc w:val="both"/>
+    </w:pPr>
+  </w:style>
+  <w:style w:type="paragraph" w:styleId="Overskrift1">
+    <w:name w:val="heading 1"/>
+    <w:basedOn w:val="Normal"/>
+    <w:next w:val="Normal"/>
+    <w:link w:val="Overskrift1Tegn"/>
+    <w:uiPriority w:val="9"/>
+    <w:qFormat/>
+    <w:rsid w:val="00186F59"/>
+    <w:pPr>
+      <w:keepNext/>
+      <w:keepLines/>
+      <w:spacing w:before="480" w:after="0"/>
+      <w:outlineLvl w:val="0"/>
+    </w:pPr>
+    <w:rPr>
+      <w:rFonts w:asciiTheme="majorHAnsi" w:eastAsiaTheme="majorEastAsia" w:hAnsiTheme="majorHAnsi" w:cstheme="majorBidi"/>
+      <w:b/>
+      <w:bCs/>
+      <w:color w:val="365F91" w:themeColor="accent1" w:themeShade="BF"/>
+      <w:sz w:val="28"/>
+      <w:szCs w:val="28"/>
+    </w:rPr>
+  </w:style>
+  <w:style w:type="paragraph" w:styleId="Overskrift2">
+    <w:name w:val="heading 2"/>
+    <w:basedOn w:val="Normal"/>
+    <w:next w:val="Normal"/>
+    <w:link w:val="Overskrift2Tegn"/>
+    <w:uiPriority w:val="9"/>
+    <w:unhideWhenUsed/>
+    <w:qFormat/>
+    <w:rsid w:val="00186F59"/>
+    <w:pPr>
+      <w:keepNext/>
+      <w:keepLines/>
+      <w:spacing w:before="200" w:after="0"/>
+      <w:outlineLvl w:val="1"/>
+    </w:pPr>
+    <w:rPr>
+      <w:rFonts w:asciiTheme="majorHAnsi" w:eastAsiaTheme="majorEastAsia" w:hAnsiTheme="majorHAnsi" w:cstheme="majorBidi"/>
+      <w:b/>
+      <w:bCs/>
+      <w:color w:val="4F81BD" w:themeColor="accent1"/>
+      <w:sz w:val="26"/>
+      <w:szCs w:val="26"/>
+    </w:rPr>
+  </w:style>
+  <w:style w:type="paragraph" w:styleId="Overskrift3">
+    <w:name w:val="heading 3"/>
+    <w:basedOn w:val="Normal"/>
+    <w:next w:val="Normal"/>
+    <w:link w:val="Overskrift3Tegn"/>
+    <w:uiPriority w:val="9"/>
+    <w:unhideWhenUsed/>
+    <w:qFormat/>
+    <w:rsid w:val="00274C46"/>
+    <w:pPr>
+      <w:keepNext/>
+      <w:keepLines/>
+      <w:spacing w:before="200" w:after="0"/>
+      <w:outlineLvl w:val="2"/>
+    </w:pPr>
+    <w:rPr>
+      <w:rFonts w:asciiTheme="majorHAnsi" w:eastAsiaTheme="majorEastAsia" w:hAnsiTheme="majorHAnsi" w:cstheme="majorBidi"/>
+      <w:b/>
+      <w:bCs/>
+      <w:color w:val="4F81BD" w:themeColor="accent1"/>
+    </w:rPr>
+  </w:style>
+  <w:style w:type="paragraph" w:styleId="Overskrift4">
+    <w:name w:val="heading 4"/>
+    <w:basedOn w:val="Normal"/>
+    <w:next w:val="Normal"/>
+    <w:link w:val="Overskrift4Tegn"/>
+    <w:uiPriority w:val="9"/>
+    <w:unhideWhenUsed/>
+    <w:qFormat/>
+    <w:rsid w:val="00A46A89"/>
+    <w:pPr>
+      <w:keepNext/>
+      <w:keepLines/>
+      <w:spacing w:before="200" w:after="0"/>
+      <w:outlineLvl w:val="3"/>
+    </w:pPr>
+    <w:rPr>
+      <w:rFonts w:asciiTheme="majorHAnsi" w:eastAsiaTheme="majorEastAsia" w:hAnsiTheme="majorHAnsi" w:cstheme="majorBidi"/>
+      <w:b/>
+      <w:bCs/>
+      <w:i/>
+      <w:iCs/>
+      <w:color w:val="4F81BD" w:themeColor="accent1"/>
+    </w:rPr>
+  </w:style>
+  <w:style w:type="character" w:default="1" w:styleId="Standardskriftforavsnitt">
+    <w:name w:val="Default Paragraph Font"/>
+    <w:uiPriority w:val="1"/>
+    <w:semiHidden/>
+    <w:unhideWhenUsed/>
+  </w:style>
+  <w:style w:type="table" w:default="1" w:styleId="Vanligtabell">
+    <w:name w:val="Normal Table"/>
+    <w:uiPriority w:val="99"/>
+    <w:semiHidden/>
+    <w:unhideWhenUsed/>
+    <w:tblPr>
+      <w:tblInd w:w="0" w:type="dxa"/>
+      <w:tblCellMar>
+        <w:top w:w="0" w:type="dxa"/>
+        <w:left w:w="108" w:type="dxa"/>
+        <w:bottom w:w="0" w:type="dxa"/>
+        <w:right w:w="108" w:type="dxa"/>
+      </w:tblCellMar>
+    </w:tblPr>
+  </w:style>
+  <w:style w:type="numbering" w:default="1" w:styleId="Ingenliste">
+    <w:name w:val="No List"/>
+    <w:uiPriority w:val="99"/>
+    <w:semiHidden/>
+    <w:unhideWhenUsed/>
+  </w:style>
+  <w:style w:type="paragraph" w:styleId="Ingenmellomrom">
+    <w:name w:val="No Spacing"/>
+    <w:link w:val="IngenmellomromTegn"/>
+    <w:uiPriority w:val="1"/>
+    <w:qFormat/>
+    <w:rsid w:val="00186F59"/>
+    <w:pPr>
+      <w:spacing w:after="0" w:line="240" w:lineRule="auto"/>
+    </w:pPr>
+    <w:rPr>
+      <w:rFonts w:eastAsiaTheme="minorEastAsia"/>
+    </w:rPr>
+  </w:style>
+  <w:style w:type="character" w:customStyle="1" w:styleId="IngenmellomromTegn">
+    <w:name w:val="Ingen mellomrom Tegn"/>
+    <w:basedOn w:val="Standardskriftforavsnitt"/>
+    <w:link w:val="Ingenmellomrom"/>
+    <w:uiPriority w:val="1"/>
+    <w:rsid w:val="00186F59"/>
+    <w:rPr>
+      <w:rFonts w:eastAsiaTheme="minorEastAsia"/>
+    </w:rPr>
+  </w:style>
+  <w:style w:type="paragraph" w:styleId="Bobletekst">
+    <w:name w:val="Balloon Text"/>
+    <w:basedOn w:val="Normal"/>
+    <w:link w:val="BobletekstTegn"/>
+    <w:uiPriority w:val="99"/>
+    <w:semiHidden/>
+    <w:unhideWhenUsed/>
+    <w:rsid w:val="00186F59"/>
+    <w:pPr>
+      <w:spacing w:after="0" w:line="240" w:lineRule="auto"/>
+    </w:pPr>
+    <w:rPr>
+      <w:rFonts w:ascii="Tahoma" w:hAnsi="Tahoma" w:cs="Tahoma"/>
+      <w:sz w:val="16"/>
+      <w:szCs w:val="16"/>
+    </w:rPr>
+  </w:style>
+  <w:style w:type="character" w:customStyle="1" w:styleId="BobletekstTegn">
+    <w:name w:val="Bobletekst Tegn"/>
+    <w:basedOn w:val="Standardskriftforavsnitt"/>
+    <w:link w:val="Bobletekst"/>
+    <w:uiPriority w:val="99"/>
+    <w:semiHidden/>
+    <w:rsid w:val="00186F59"/>
+    <w:rPr>
+      <w:rFonts w:ascii="Tahoma" w:hAnsi="Tahoma" w:cs="Tahoma"/>
+      <w:sz w:val="16"/>
+      <w:szCs w:val="16"/>
+    </w:rPr>
+  </w:style>
+  <w:style w:type="character" w:customStyle="1" w:styleId="Overskrift1Tegn">
+    <w:name w:val="Overskrift 1 Tegn"/>
+    <w:basedOn w:val="Standardskriftforavsnitt"/>
+    <w:link w:val="Overskrift1"/>
+    <w:uiPriority w:val="9"/>
+    <w:rsid w:val="00186F59"/>
+    <w:rPr>
+      <w:rFonts w:asciiTheme="majorHAnsi" w:eastAsiaTheme="majorEastAsia" w:hAnsiTheme="majorHAnsi" w:cstheme="majorBidi"/>
+      <w:b/>
+      <w:bCs/>
+      <w:color w:val="365F91" w:themeColor="accent1" w:themeShade="BF"/>
+      <w:sz w:val="28"/>
+      <w:szCs w:val="28"/>
+    </w:rPr>
+  </w:style>
+  <w:style w:type="character" w:customStyle="1" w:styleId="Overskrift2Tegn">
+    <w:name w:val="Overskrift 2 Tegn"/>
+    <w:basedOn w:val="Standardskriftforavsnitt"/>
+    <w:link w:val="Overskrift2"/>
+    <w:uiPriority w:val="9"/>
+    <w:rsid w:val="00186F59"/>
+    <w:rPr>
+      <w:rFonts w:asciiTheme="majorHAnsi" w:eastAsiaTheme="majorEastAsia" w:hAnsiTheme="majorHAnsi" w:cstheme="majorBidi"/>
+      <w:b/>
+      <w:bCs/>
+      <w:color w:val="4F81BD" w:themeColor="accent1"/>
+      <w:sz w:val="26"/>
+      <w:szCs w:val="26"/>
+    </w:rPr>
+  </w:style>
+  <w:style w:type="paragraph" w:styleId="Listeavsnitt">
+    <w:name w:val="List Paragraph"/>
+    <w:basedOn w:val="Normal"/>
+    <w:uiPriority w:val="34"/>
+    <w:qFormat/>
+    <w:rsid w:val="00186F59"/>
+    <w:pPr>
+      <w:ind w:left="720"/>
+      <w:contextualSpacing/>
+    </w:pPr>
+  </w:style>
+  <w:style w:type="paragraph" w:styleId="Topptekst">
+    <w:name w:val="header"/>
+    <w:basedOn w:val="Normal"/>
+    <w:link w:val="TopptekstTegn"/>
+    <w:uiPriority w:val="99"/>
+    <w:unhideWhenUsed/>
+    <w:rsid w:val="00E3445A"/>
+    <w:pPr>
+      <w:tabs>
+        <w:tab w:val="center" w:pos="4680"/>
+        <w:tab w:val="right" w:pos="9360"/>
+      </w:tabs>
+      <w:spacing w:after="0" w:line="240" w:lineRule="auto"/>
+    </w:pPr>
+  </w:style>
+  <w:style w:type="character" w:customStyle="1" w:styleId="TopptekstTegn">
+    <w:name w:val="Topptekst Tegn"/>
+    <w:basedOn w:val="Standardskriftforavsnitt"/>
+    <w:link w:val="Topptekst"/>
+    <w:uiPriority w:val="99"/>
+    <w:rsid w:val="00E3445A"/>
+  </w:style>
+  <w:style w:type="paragraph" w:styleId="Bunntekst">
+    <w:name w:val="footer"/>
+    <w:basedOn w:val="Normal"/>
+    <w:link w:val="BunntekstTegn"/>
+    <w:uiPriority w:val="99"/>
+    <w:unhideWhenUsed/>
+    <w:rsid w:val="00E3445A"/>
+    <w:pPr>
+      <w:tabs>
+        <w:tab w:val="center" w:pos="4680"/>
+        <w:tab w:val="right" w:pos="9360"/>
+      </w:tabs>
+      <w:spacing w:after="0" w:line="240" w:lineRule="auto"/>
+    </w:pPr>
+  </w:style>
+  <w:style w:type="character" w:customStyle="1" w:styleId="BunntekstTegn">
+    <w:name w:val="Bunntekst Tegn"/>
+    <w:basedOn w:val="Standardskriftforavsnitt"/>
+    <w:link w:val="Bunntekst"/>
+    <w:uiPriority w:val="99"/>
+    <w:rsid w:val="00E3445A"/>
+  </w:style>
+  <w:style w:type="character" w:customStyle="1" w:styleId="Overskrift3Tegn">
+    <w:name w:val="Overskrift 3 Tegn"/>
+    <w:basedOn w:val="Standardskriftforavsnitt"/>
+    <w:link w:val="Overskrift3"/>
+    <w:uiPriority w:val="9"/>
+    <w:rsid w:val="00274C46"/>
+    <w:rPr>
+      <w:rFonts w:asciiTheme="majorHAnsi" w:eastAsiaTheme="majorEastAsia" w:hAnsiTheme="majorHAnsi" w:cstheme="majorBidi"/>
+      <w:b/>
+      <w:bCs/>
+      <w:color w:val="4F81BD" w:themeColor="accent1"/>
+    </w:rPr>
+  </w:style>
+  <w:style w:type="paragraph" w:styleId="Fotnotetekst">
+    <w:name w:val="footnote text"/>
+    <w:basedOn w:val="Normal"/>
+    <w:link w:val="FotnotetekstTegn"/>
+    <w:uiPriority w:val="99"/>
+    <w:semiHidden/>
+    <w:unhideWhenUsed/>
+    <w:rsid w:val="00944154"/>
+    <w:pPr>
+      <w:spacing w:after="0" w:line="240" w:lineRule="auto"/>
+    </w:pPr>
+    <w:rPr>
+      <w:sz w:val="20"/>
+      <w:szCs w:val="20"/>
+    </w:rPr>
+  </w:style>
+  <w:style w:type="character" w:customStyle="1" w:styleId="FotnotetekstTegn">
+    <w:name w:val="Fotnotetekst Tegn"/>
+    <w:basedOn w:val="Standardskriftforavsnitt"/>
+    <w:link w:val="Fotnotetekst"/>
+    <w:uiPriority w:val="99"/>
+    <w:semiHidden/>
+    <w:rsid w:val="00944154"/>
+    <w:rPr>
+      <w:sz w:val="20"/>
+      <w:szCs w:val="20"/>
+    </w:rPr>
+  </w:style>
+  <w:style w:type="character" w:styleId="Fotnotereferanse">
+    <w:name w:val="footnote reference"/>
+    <w:basedOn w:val="Standardskriftforavsnitt"/>
+    <w:uiPriority w:val="99"/>
+    <w:semiHidden/>
+    <w:unhideWhenUsed/>
+    <w:rsid w:val="00944154"/>
+    <w:rPr>
+      <w:vertAlign w:val="superscript"/>
+    </w:rPr>
+  </w:style>
+  <w:style w:type="paragraph" w:styleId="Bildetekst">
+    <w:name w:val="caption"/>
+    <w:basedOn w:val="Normal"/>
+    <w:next w:val="Normal"/>
+    <w:uiPriority w:val="35"/>
+    <w:unhideWhenUsed/>
+    <w:qFormat/>
+    <w:rsid w:val="002B5278"/>
+    <w:pPr>
+      <w:spacing w:line="240" w:lineRule="auto"/>
+    </w:pPr>
+    <w:rPr>
+      <w:b/>
+      <w:bCs/>
+      <w:color w:val="4F81BD" w:themeColor="accent1"/>
+      <w:sz w:val="18"/>
+      <w:szCs w:val="18"/>
+    </w:rPr>
+  </w:style>
+  <w:style w:type="paragraph" w:styleId="Undertittel">
+    <w:name w:val="Subtitle"/>
+    <w:basedOn w:val="Normal"/>
+    <w:next w:val="Normal"/>
+    <w:link w:val="UndertittelTegn"/>
+    <w:uiPriority w:val="11"/>
+    <w:qFormat/>
+    <w:rsid w:val="004819EE"/>
+    <w:pPr>
+      <w:numPr>
+        <w:ilvl w:val="1"/>
+      </w:numPr>
+    </w:pPr>
+    <w:rPr>
+      <w:rFonts w:asciiTheme="majorHAnsi" w:eastAsiaTheme="majorEastAsia" w:hAnsiTheme="majorHAnsi" w:cstheme="majorBidi"/>
+      <w:i/>
+      <w:iCs/>
+      <w:color w:val="4F81BD" w:themeColor="accent1"/>
+      <w:spacing w:val="15"/>
+      <w:sz w:val="24"/>
+      <w:szCs w:val="24"/>
+    </w:rPr>
+  </w:style>
+  <w:style w:type="character" w:customStyle="1" w:styleId="UndertittelTegn">
+    <w:name w:val="Undertittel Tegn"/>
+    <w:basedOn w:val="Standardskriftforavsnitt"/>
+    <w:link w:val="Undertittel"/>
+    <w:uiPriority w:val="11"/>
+    <w:rsid w:val="004819EE"/>
+    <w:rPr>
+      <w:rFonts w:asciiTheme="majorHAnsi" w:eastAsiaTheme="majorEastAsia" w:hAnsiTheme="majorHAnsi" w:cstheme="majorBidi"/>
+      <w:i/>
+      <w:iCs/>
+      <w:color w:val="4F81BD" w:themeColor="accent1"/>
+      <w:spacing w:val="15"/>
+      <w:sz w:val="24"/>
+      <w:szCs w:val="24"/>
+    </w:rPr>
+  </w:style>
+  <w:style w:type="character" w:customStyle="1" w:styleId="Overskrift4Tegn">
+    <w:name w:val="Overskrift 4 Tegn"/>
+    <w:basedOn w:val="Standardskriftforavsnitt"/>
+    <w:link w:val="Overskrift4"/>
+    <w:uiPriority w:val="9"/>
+    <w:rsid w:val="00A46A89"/>
+    <w:rPr>
+      <w:rFonts w:asciiTheme="majorHAnsi" w:eastAsiaTheme="majorEastAsia" w:hAnsiTheme="majorHAnsi" w:cstheme="majorBidi"/>
+      <w:b/>
+      <w:bCs/>
+      <w:i/>
+      <w:iCs/>
+      <w:color w:val="4F81BD" w:themeColor="accent1"/>
     </w:rPr>
   </w:style>
 </w:styles>
@@ -4465,26 +4694,26 @@
     </dgm:pt>
   </dgm:ptLst>
   <dgm:cxnLst>
+    <dgm:cxn modelId="{F2CB0FFD-CDBD-40AC-A046-298829615F8F}" type="presOf" srcId="{EEC60723-A723-4530-AC20-7519CF6E6F91}" destId="{207B0110-5140-47F5-A662-9D3D3C2E71FC}" srcOrd="0" destOrd="0" presId="urn:microsoft.com/office/officeart/2008/layout/RadialCluster"/>
+    <dgm:cxn modelId="{C1FA6817-C459-4F26-8638-1A35412FBF69}" type="presOf" srcId="{3A15EE48-7DCB-4170-AC5B-31486BCE3B56}" destId="{D6626C7F-3C64-4C3A-9C32-0BA3A98796CB}" srcOrd="0" destOrd="0" presId="urn:microsoft.com/office/officeart/2008/layout/RadialCluster"/>
+    <dgm:cxn modelId="{3E0FCEA4-22AF-43BB-95FF-CCD4281DAD07}" type="presOf" srcId="{8164E9F1-B9FB-47B6-8915-CEFA26A3F47D}" destId="{E8157705-4782-4A0B-A5B8-3E6AEFCC7108}" srcOrd="0" destOrd="0" presId="urn:microsoft.com/office/officeart/2008/layout/RadialCluster"/>
+    <dgm:cxn modelId="{3CB1748C-1F98-479C-9A9E-41EC8F10A091}" type="presOf" srcId="{49E1D1A9-65B5-4109-9559-F30F76F3D971}" destId="{77B6E2F6-3E68-4547-AFB0-DB0B7AE15EF4}" srcOrd="0" destOrd="0" presId="urn:microsoft.com/office/officeart/2008/layout/RadialCluster"/>
+    <dgm:cxn modelId="{3D433D09-8669-47DB-AE58-6C32602ECCD9}" type="presOf" srcId="{2F898D6B-6FAE-40DF-A89B-64ED92091B34}" destId="{9284AB3E-5615-4457-A1E9-72C29457D5EE}" srcOrd="0" destOrd="0" presId="urn:microsoft.com/office/officeart/2008/layout/RadialCluster"/>
     <dgm:cxn modelId="{4C4855F4-0510-4A9E-885D-65B0906DB99B}" srcId="{EEC60723-A723-4530-AC20-7519CF6E6F91}" destId="{84735E4A-8419-4C81-8E6A-E7FBF789A1CA}" srcOrd="1" destOrd="0" parTransId="{3FF6684D-FB54-463E-AD8E-83D124B64DAE}" sibTransId="{622BD12D-AD89-4AFE-AF99-66225563E789}"/>
     <dgm:cxn modelId="{ED159613-007A-4F07-8CFE-EA374DA51F39}" srcId="{EEC60723-A723-4530-AC20-7519CF6E6F91}" destId="{8164E9F1-B9FB-47B6-8915-CEFA26A3F47D}" srcOrd="2" destOrd="0" parTransId="{2F898D6B-6FAE-40DF-A89B-64ED92091B34}" sibTransId="{F2E1B8DE-169D-4EC3-B46F-CAAC4E5EBC0A}"/>
-    <dgm:cxn modelId="{CC7ECC59-25D3-46C2-858D-EAAD394B5A8E}" type="presOf" srcId="{8536FFFD-15E1-4FEF-A85C-07642B9F5FF3}" destId="{18415153-4EAC-4A5A-85FD-5037AF2429B5}" srcOrd="0" destOrd="0" presId="urn:microsoft.com/office/officeart/2008/layout/RadialCluster"/>
     <dgm:cxn modelId="{8DB4C1A6-977A-4A93-9974-71CF799FCCB4}" srcId="{EEC60723-A723-4530-AC20-7519CF6E6F91}" destId="{49E1D1A9-65B5-4109-9559-F30F76F3D971}" srcOrd="0" destOrd="0" parTransId="{3A15EE48-7DCB-4170-AC5B-31486BCE3B56}" sibTransId="{7CBF3371-46B3-49F4-A806-43028BA60169}"/>
-    <dgm:cxn modelId="{A1F9975F-6B0C-40DC-8700-A6DB102A790F}" type="presOf" srcId="{3FF6684D-FB54-463E-AD8E-83D124B64DAE}" destId="{EB9ED520-6D5B-4BC9-AB5C-3C5F3751B576}" srcOrd="0" destOrd="0" presId="urn:microsoft.com/office/officeart/2008/layout/RadialCluster"/>
-    <dgm:cxn modelId="{382AC609-D4DF-4A55-973B-172C9F73A82C}" type="presOf" srcId="{49E1D1A9-65B5-4109-9559-F30F76F3D971}" destId="{77B6E2F6-3E68-4547-AFB0-DB0B7AE15EF4}" srcOrd="0" destOrd="0" presId="urn:microsoft.com/office/officeart/2008/layout/RadialCluster"/>
-    <dgm:cxn modelId="{4EF5C81B-EB04-44A3-B983-F8922E1B4BDF}" type="presOf" srcId="{EEC60723-A723-4530-AC20-7519CF6E6F91}" destId="{207B0110-5140-47F5-A662-9D3D3C2E71FC}" srcOrd="0" destOrd="0" presId="urn:microsoft.com/office/officeart/2008/layout/RadialCluster"/>
+    <dgm:cxn modelId="{90B39092-5BFB-454C-8496-68974DFB661A}" type="presOf" srcId="{3FF6684D-FB54-463E-AD8E-83D124B64DAE}" destId="{EB9ED520-6D5B-4BC9-AB5C-3C5F3751B576}" srcOrd="0" destOrd="0" presId="urn:microsoft.com/office/officeart/2008/layout/RadialCluster"/>
+    <dgm:cxn modelId="{B692679F-8094-4C12-B223-00BFFC563C13}" type="presOf" srcId="{84735E4A-8419-4C81-8E6A-E7FBF789A1CA}" destId="{9169D714-AB38-4CFD-8015-3259DF0CD4FA}" srcOrd="0" destOrd="0" presId="urn:microsoft.com/office/officeart/2008/layout/RadialCluster"/>
     <dgm:cxn modelId="{CD711536-081F-4E06-8C50-DB0CA9D721B7}" srcId="{8536FFFD-15E1-4FEF-A85C-07642B9F5FF3}" destId="{EEC60723-A723-4530-AC20-7519CF6E6F91}" srcOrd="0" destOrd="0" parTransId="{EF9F309F-A375-41A9-86FC-4DA584B1EEBF}" sibTransId="{4C8FDFD8-8F92-4C75-9620-7AB8AB75350A}"/>
-    <dgm:cxn modelId="{5305C67B-1CDE-4B5D-9B0F-9E72A4BC5655}" type="presOf" srcId="{2F898D6B-6FAE-40DF-A89B-64ED92091B34}" destId="{9284AB3E-5615-4457-A1E9-72C29457D5EE}" srcOrd="0" destOrd="0" presId="urn:microsoft.com/office/officeart/2008/layout/RadialCluster"/>
-    <dgm:cxn modelId="{13CC810E-1C72-4DF8-A8F5-E01020F40273}" type="presOf" srcId="{8164E9F1-B9FB-47B6-8915-CEFA26A3F47D}" destId="{E8157705-4782-4A0B-A5B8-3E6AEFCC7108}" srcOrd="0" destOrd="0" presId="urn:microsoft.com/office/officeart/2008/layout/RadialCluster"/>
-    <dgm:cxn modelId="{2FE681B4-8684-4896-AA48-F9B0ADCED93A}" type="presOf" srcId="{3A15EE48-7DCB-4170-AC5B-31486BCE3B56}" destId="{D6626C7F-3C64-4C3A-9C32-0BA3A98796CB}" srcOrd="0" destOrd="0" presId="urn:microsoft.com/office/officeart/2008/layout/RadialCluster"/>
-    <dgm:cxn modelId="{CB200B36-6CC5-429F-B387-E50531D32256}" type="presOf" srcId="{84735E4A-8419-4C81-8E6A-E7FBF789A1CA}" destId="{9169D714-AB38-4CFD-8015-3259DF0CD4FA}" srcOrd="0" destOrd="0" presId="urn:microsoft.com/office/officeart/2008/layout/RadialCluster"/>
-    <dgm:cxn modelId="{2F0AF72A-6C6E-42EA-B8A2-38E929319A58}" type="presParOf" srcId="{18415153-4EAC-4A5A-85FD-5037AF2429B5}" destId="{00FDD481-CB48-45F6-AC68-99C866943CDC}" srcOrd="0" destOrd="0" presId="urn:microsoft.com/office/officeart/2008/layout/RadialCluster"/>
-    <dgm:cxn modelId="{7F485552-76F6-454A-B9C3-E823378F981F}" type="presParOf" srcId="{00FDD481-CB48-45F6-AC68-99C866943CDC}" destId="{207B0110-5140-47F5-A662-9D3D3C2E71FC}" srcOrd="0" destOrd="0" presId="urn:microsoft.com/office/officeart/2008/layout/RadialCluster"/>
-    <dgm:cxn modelId="{D7801A2D-5DB8-4776-BBB1-9CA5EBA42CED}" type="presParOf" srcId="{00FDD481-CB48-45F6-AC68-99C866943CDC}" destId="{D6626C7F-3C64-4C3A-9C32-0BA3A98796CB}" srcOrd="1" destOrd="0" presId="urn:microsoft.com/office/officeart/2008/layout/RadialCluster"/>
-    <dgm:cxn modelId="{3DF53CD0-FD82-4834-A86B-84C7FFFFA7E0}" type="presParOf" srcId="{00FDD481-CB48-45F6-AC68-99C866943CDC}" destId="{77B6E2F6-3E68-4547-AFB0-DB0B7AE15EF4}" srcOrd="2" destOrd="0" presId="urn:microsoft.com/office/officeart/2008/layout/RadialCluster"/>
-    <dgm:cxn modelId="{257A0D8C-8BEC-4322-B1E4-1956F0508DE8}" type="presParOf" srcId="{00FDD481-CB48-45F6-AC68-99C866943CDC}" destId="{EB9ED520-6D5B-4BC9-AB5C-3C5F3751B576}" srcOrd="3" destOrd="0" presId="urn:microsoft.com/office/officeart/2008/layout/RadialCluster"/>
-    <dgm:cxn modelId="{FFB38464-71B4-47E4-9732-0830C8D98105}" type="presParOf" srcId="{00FDD481-CB48-45F6-AC68-99C866943CDC}" destId="{9169D714-AB38-4CFD-8015-3259DF0CD4FA}" srcOrd="4" destOrd="0" presId="urn:microsoft.com/office/officeart/2008/layout/RadialCluster"/>
-    <dgm:cxn modelId="{CB6E9CE8-DAAC-4420-8BE7-C90BFCA350FA}" type="presParOf" srcId="{00FDD481-CB48-45F6-AC68-99C866943CDC}" destId="{9284AB3E-5615-4457-A1E9-72C29457D5EE}" srcOrd="5" destOrd="0" presId="urn:microsoft.com/office/officeart/2008/layout/RadialCluster"/>
-    <dgm:cxn modelId="{16B8C1D2-82FD-4C54-98AD-CA777BD1C128}" type="presParOf" srcId="{00FDD481-CB48-45F6-AC68-99C866943CDC}" destId="{E8157705-4782-4A0B-A5B8-3E6AEFCC7108}" srcOrd="6" destOrd="0" presId="urn:microsoft.com/office/officeart/2008/layout/RadialCluster"/>
+    <dgm:cxn modelId="{72B14522-6670-447B-8F19-30C3F1958DC9}" type="presOf" srcId="{8536FFFD-15E1-4FEF-A85C-07642B9F5FF3}" destId="{18415153-4EAC-4A5A-85FD-5037AF2429B5}" srcOrd="0" destOrd="0" presId="urn:microsoft.com/office/officeart/2008/layout/RadialCluster"/>
+    <dgm:cxn modelId="{62B3174D-64D1-47DB-9FB6-3296BF9BBC52}" type="presParOf" srcId="{18415153-4EAC-4A5A-85FD-5037AF2429B5}" destId="{00FDD481-CB48-45F6-AC68-99C866943CDC}" srcOrd="0" destOrd="0" presId="urn:microsoft.com/office/officeart/2008/layout/RadialCluster"/>
+    <dgm:cxn modelId="{61FD8CDE-90C5-4B72-A9F2-7C5D61C35682}" type="presParOf" srcId="{00FDD481-CB48-45F6-AC68-99C866943CDC}" destId="{207B0110-5140-47F5-A662-9D3D3C2E71FC}" srcOrd="0" destOrd="0" presId="urn:microsoft.com/office/officeart/2008/layout/RadialCluster"/>
+    <dgm:cxn modelId="{073A4A76-33B4-4390-AED0-5238EEB0904D}" type="presParOf" srcId="{00FDD481-CB48-45F6-AC68-99C866943CDC}" destId="{D6626C7F-3C64-4C3A-9C32-0BA3A98796CB}" srcOrd="1" destOrd="0" presId="urn:microsoft.com/office/officeart/2008/layout/RadialCluster"/>
+    <dgm:cxn modelId="{452A6D8C-BB7C-4B34-A50E-6EF397AFB42B}" type="presParOf" srcId="{00FDD481-CB48-45F6-AC68-99C866943CDC}" destId="{77B6E2F6-3E68-4547-AFB0-DB0B7AE15EF4}" srcOrd="2" destOrd="0" presId="urn:microsoft.com/office/officeart/2008/layout/RadialCluster"/>
+    <dgm:cxn modelId="{8C5F07F2-F3F1-4DC1-ACB7-9B22B53EAAE4}" type="presParOf" srcId="{00FDD481-CB48-45F6-AC68-99C866943CDC}" destId="{EB9ED520-6D5B-4BC9-AB5C-3C5F3751B576}" srcOrd="3" destOrd="0" presId="urn:microsoft.com/office/officeart/2008/layout/RadialCluster"/>
+    <dgm:cxn modelId="{F37CA7AB-0380-43C2-862A-F88C638F4EA8}" type="presParOf" srcId="{00FDD481-CB48-45F6-AC68-99C866943CDC}" destId="{9169D714-AB38-4CFD-8015-3259DF0CD4FA}" srcOrd="4" destOrd="0" presId="urn:microsoft.com/office/officeart/2008/layout/RadialCluster"/>
+    <dgm:cxn modelId="{C8D0AB5A-BE43-49B0-B3AE-705A5D13B4F7}" type="presParOf" srcId="{00FDD481-CB48-45F6-AC68-99C866943CDC}" destId="{9284AB3E-5615-4457-A1E9-72C29457D5EE}" srcOrd="5" destOrd="0" presId="urn:microsoft.com/office/officeart/2008/layout/RadialCluster"/>
+    <dgm:cxn modelId="{1035BEA0-9B8F-4D00-B334-4869A98ABE58}" type="presParOf" srcId="{00FDD481-CB48-45F6-AC68-99C866943CDC}" destId="{E8157705-4782-4A0B-A5B8-3E6AEFCC7108}" srcOrd="6" destOrd="0" presId="urn:microsoft.com/office/officeart/2008/layout/RadialCluster"/>
   </dgm:cxnLst>
   <dgm:bg/>
   <dgm:whole/>
@@ -4511,8 +4740,8 @@
       </dsp:nvSpPr>
       <dsp:spPr>
         <a:xfrm>
-          <a:off x="1936778" y="1275985"/>
-          <a:ext cx="822801" cy="822801"/>
+          <a:off x="1644082" y="1083404"/>
+          <a:ext cx="698618" cy="698618"/>
         </a:xfrm>
         <a:prstGeom prst="roundRect">
           <a:avLst/>
@@ -4553,12 +4782,12 @@
         </a:fontRef>
       </dsp:style>
       <dsp:txBody>
-        <a:bodyPr spcFirstLastPara="0" vert="horz" wrap="square" lIns="53340" tIns="53340" rIns="53340" bIns="53340" numCol="1" spcCol="1270" anchor="ctr" anchorCtr="0">
+        <a:bodyPr spcFirstLastPara="0" vert="horz" wrap="square" lIns="45720" tIns="45720" rIns="45720" bIns="45720" numCol="1" spcCol="1270" anchor="ctr" anchorCtr="0">
           <a:noAutofit/>
         </a:bodyPr>
         <a:lstStyle/>
         <a:p>
-          <a:pPr lvl="0" algn="ctr" defTabSz="933450">
+          <a:pPr lvl="0" algn="ctr" defTabSz="800100">
             <a:lnSpc>
               <a:spcPct val="90000"/>
             </a:lnSpc>
@@ -4570,14 +4799,14 @@
             </a:spcAft>
           </a:pPr>
           <a:r>
-            <a:rPr lang="en-US" sz="2100" kern="1200"/>
+            <a:rPr lang="en-US" sz="1800" kern="1200"/>
             <a:t>Client</a:t>
           </a:r>
         </a:p>
       </dsp:txBody>
       <dsp:txXfrm>
-        <a:off x="1976944" y="1316151"/>
-        <a:ext cx="742469" cy="742469"/>
+        <a:off x="1678186" y="1117508"/>
+        <a:ext cx="630410" cy="630410"/>
       </dsp:txXfrm>
     </dsp:sp>
     <dsp:sp modelId="{D6626C7F-3C64-4C3A-9C32-0BA3A98796CB}">
@@ -4587,8 +4816,8 @@
       </dsp:nvSpPr>
       <dsp:spPr>
         <a:xfrm rot="16200000">
-          <a:off x="2059598" y="987405"/>
-          <a:ext cx="577161" cy="0"/>
+          <a:off x="1748366" y="838378"/>
+          <a:ext cx="490051" cy="0"/>
         </a:xfrm>
         <a:custGeom>
           <a:avLst/>
@@ -4602,7 +4831,7 @@
                 <a:pt x="0" y="0"/>
               </a:moveTo>
               <a:lnTo>
-                <a:pt x="577161" y="0"/>
+                <a:pt x="490051" y="0"/>
               </a:lnTo>
             </a:path>
           </a:pathLst>
@@ -4641,8 +4870,8 @@
       </dsp:nvSpPr>
       <dsp:spPr>
         <a:xfrm>
-          <a:off x="2072540" y="147547"/>
-          <a:ext cx="551277" cy="551277"/>
+          <a:off x="1759354" y="125278"/>
+          <a:ext cx="468074" cy="468074"/>
         </a:xfrm>
         <a:prstGeom prst="roundRect">
           <a:avLst/>
@@ -4683,12 +4912,12 @@
         </a:fontRef>
       </dsp:style>
       <dsp:txBody>
-        <a:bodyPr spcFirstLastPara="0" vert="horz" wrap="square" lIns="33020" tIns="33020" rIns="33020" bIns="33020" numCol="1" spcCol="1270" anchor="ctr" anchorCtr="0">
+        <a:bodyPr spcFirstLastPara="0" vert="horz" wrap="square" lIns="27940" tIns="27940" rIns="27940" bIns="27940" numCol="1" spcCol="1270" anchor="ctr" anchorCtr="0">
           <a:noAutofit/>
         </a:bodyPr>
         <a:lstStyle/>
         <a:p>
-          <a:pPr lvl="0" algn="ctr" defTabSz="577850">
+          <a:pPr lvl="0" algn="ctr" defTabSz="488950">
             <a:lnSpc>
               <a:spcPct val="90000"/>
             </a:lnSpc>
@@ -4700,14 +4929,14 @@
             </a:spcAft>
           </a:pPr>
           <a:r>
-            <a:rPr lang="en-US" sz="1300" kern="1200"/>
+            <a:rPr lang="en-US" sz="1100" kern="1200"/>
             <a:t>Card Server</a:t>
           </a:r>
         </a:p>
       </dsp:txBody>
       <dsp:txXfrm>
-        <a:off x="2099451" y="174458"/>
-        <a:ext cx="497455" cy="497455"/>
+        <a:off x="1782203" y="148127"/>
+        <a:ext cx="422376" cy="422376"/>
       </dsp:txXfrm>
     </dsp:sp>
     <dsp:sp modelId="{EB9ED520-6D5B-4BC9-AB5C-3C5F3751B576}">
@@ -4717,8 +4946,8 @@
       </dsp:nvSpPr>
       <dsp:spPr>
         <a:xfrm rot="1800000">
-          <a:off x="2728037" y="2042628"/>
-          <a:ext cx="470875" cy="0"/>
+          <a:off x="2315919" y="1734339"/>
+          <a:ext cx="399807" cy="0"/>
         </a:xfrm>
         <a:custGeom>
           <a:avLst/>
@@ -4732,7 +4961,7 @@
                 <a:pt x="0" y="0"/>
               </a:moveTo>
               <a:lnTo>
-                <a:pt x="470875" y="0"/>
+                <a:pt x="399807" y="0"/>
               </a:lnTo>
             </a:path>
           </a:pathLst>
@@ -4771,8 +5000,8 @@
       </dsp:nvSpPr>
       <dsp:spPr>
         <a:xfrm>
-          <a:off x="3167370" y="2043848"/>
-          <a:ext cx="551277" cy="551277"/>
+          <a:off x="2688945" y="1735376"/>
+          <a:ext cx="468074" cy="468074"/>
         </a:xfrm>
         <a:prstGeom prst="roundRect">
           <a:avLst/>
@@ -4813,12 +5042,12 @@
         </a:fontRef>
       </dsp:style>
       <dsp:txBody>
-        <a:bodyPr spcFirstLastPara="0" vert="horz" wrap="square" lIns="25400" tIns="25400" rIns="25400" bIns="25400" numCol="1" spcCol="1270" anchor="ctr" anchorCtr="0">
+        <a:bodyPr spcFirstLastPara="0" vert="horz" wrap="square" lIns="22860" tIns="22860" rIns="22860" bIns="22860" numCol="1" spcCol="1270" anchor="ctr" anchorCtr="0">
           <a:noAutofit/>
         </a:bodyPr>
         <a:lstStyle/>
         <a:p>
-          <a:pPr lvl="0" algn="ctr" defTabSz="444500">
+          <a:pPr lvl="0" algn="ctr" defTabSz="400050">
             <a:lnSpc>
               <a:spcPct val="90000"/>
             </a:lnSpc>
@@ -4830,14 +5059,14 @@
             </a:spcAft>
           </a:pPr>
           <a:r>
-            <a:rPr lang="en-US" sz="1000" kern="1200"/>
+            <a:rPr lang="en-US" sz="900" kern="1200"/>
             <a:t> current right player</a:t>
           </a:r>
         </a:p>
       </dsp:txBody>
       <dsp:txXfrm>
-        <a:off x="3194281" y="2070759"/>
-        <a:ext cx="497455" cy="497455"/>
+        <a:off x="2711794" y="1758225"/>
+        <a:ext cx="422376" cy="422376"/>
       </dsp:txXfrm>
     </dsp:sp>
     <dsp:sp modelId="{9284AB3E-5615-4457-A1E9-72C29457D5EE}">
@@ -4847,8 +5076,8 @@
       </dsp:nvSpPr>
       <dsp:spPr>
         <a:xfrm rot="9000000">
-          <a:off x="1497444" y="2042628"/>
-          <a:ext cx="470875" cy="0"/>
+          <a:off x="1271056" y="1734339"/>
+          <a:ext cx="399807" cy="0"/>
         </a:xfrm>
         <a:custGeom>
           <a:avLst/>
@@ -4862,7 +5091,7 @@
                 <a:pt x="0" y="0"/>
               </a:moveTo>
               <a:lnTo>
-                <a:pt x="470875" y="0"/>
+                <a:pt x="399807" y="0"/>
               </a:lnTo>
             </a:path>
           </a:pathLst>
@@ -4901,8 +5130,8 @@
       </dsp:nvSpPr>
       <dsp:spPr>
         <a:xfrm>
-          <a:off x="977710" y="2043848"/>
-          <a:ext cx="551277" cy="551277"/>
+          <a:off x="829764" y="1735376"/>
+          <a:ext cx="468074" cy="468074"/>
         </a:xfrm>
         <a:prstGeom prst="roundRect">
           <a:avLst/>
@@ -4943,12 +5172,12 @@
         </a:fontRef>
       </dsp:style>
       <dsp:txBody>
-        <a:bodyPr spcFirstLastPara="0" vert="horz" wrap="square" lIns="25400" tIns="25400" rIns="25400" bIns="25400" numCol="1" spcCol="1270" anchor="ctr" anchorCtr="0">
+        <a:bodyPr spcFirstLastPara="0" vert="horz" wrap="square" lIns="22860" tIns="22860" rIns="22860" bIns="22860" numCol="1" spcCol="1270" anchor="ctr" anchorCtr="0">
           <a:noAutofit/>
         </a:bodyPr>
         <a:lstStyle/>
         <a:p>
-          <a:pPr lvl="0" algn="ctr" defTabSz="444500">
+          <a:pPr lvl="0" algn="ctr" defTabSz="400050">
             <a:lnSpc>
               <a:spcPct val="90000"/>
             </a:lnSpc>
@@ -4960,14 +5189,14 @@
             </a:spcAft>
           </a:pPr>
           <a:r>
-            <a:rPr lang="en-US" sz="1000" kern="1200"/>
+            <a:rPr lang="en-US" sz="900" kern="1200"/>
             <a:t>Current left player</a:t>
           </a:r>
         </a:p>
       </dsp:txBody>
       <dsp:txXfrm>
-        <a:off x="1004621" y="2070759"/>
-        <a:ext cx="497455" cy="497455"/>
+        <a:off x="852613" y="1758225"/>
+        <a:ext cx="422376" cy="422376"/>
       </dsp:txXfrm>
     </dsp:sp>
   </dsp:spTree>
@@ -9184,37 +9413,6 @@
         </w:p>
       </w:docPartBody>
     </w:docPart>
-    <w:docPart>
-      <w:docPartPr>
-        <w:name w:val="CAE99CC54A83414BBBED64197DDB7E1D"/>
-        <w:category>
-          <w:name w:val="Generelt"/>
-          <w:gallery w:val="placeholder"/>
-        </w:category>
-        <w:types>
-          <w:type w:val="bbPlcHdr"/>
-        </w:types>
-        <w:behaviors>
-          <w:behavior w:val="content"/>
-        </w:behaviors>
-        <w:guid w:val="{8DB0EA3F-5EEF-4CF6-B650-2151CDBC8128}"/>
-      </w:docPartPr>
-      <w:docPartBody>
-        <w:p>
-          <w:pPr>
-            <w:pStyle w:val="CAE99CC54A83414BBBED64197DDB7E1D"/>
-          </w:pPr>
-          <w:r>
-            <w:rPr>
-              <w:b/>
-              <w:bCs/>
-              <w:lang w:val="nb-NO"/>
-            </w:rPr>
-            <w:t>[Skriv inn navnet på forfatteren]</w:t>
-          </w:r>
-        </w:p>
-      </w:docPartBody>
-    </w:docPart>
   </w:docParts>
 </w:glossaryDocument>
 </file>
@@ -9274,6 +9472,7 @@
   </w:compat>
   <w:rsids>
     <w:rsidRoot w:val="00C65197"/>
+    <w:rsid w:val="000B2C06"/>
     <w:rsid w:val="00A7533F"/>
     <w:rsid w:val="00AC1FB9"/>
     <w:rsid w:val="00AF1110"/>
@@ -10052,7 +10251,7 @@
 </file>
 
 <file path=customXml/itemProps2.xml><?xml version="1.0" encoding="utf-8"?>
-<ds:datastoreItem xmlns:ds="http://schemas.openxmlformats.org/officeDocument/2006/customXml" ds:itemID="{C569C8F5-D9DA-4F1F-A3D4-D0FDEFFBDA83}">
+<ds:datastoreItem xmlns:ds="http://schemas.openxmlformats.org/officeDocument/2006/customXml" ds:itemID="{6908C096-1601-4E2A-AEC9-BF1E11B948AC}">
   <ds:schemaRefs>
     <ds:schemaRef ds:uri="http://schemas.openxmlformats.org/officeDocument/2006/bibliography"/>
   </ds:schemaRefs>

</xml_diff>

<commit_message>
Fixed on the report
</commit_message>
<xml_diff>
--- a/Doc/Report.docx
+++ b/Doc/Report.docx
@@ -217,9 +217,6 @@
                 </w:rPr>
                 <w:alias w:val="Forfatter"/>
                 <w:id w:val="15524260"/>
-                <w:placeholder>
-                  <w:docPart w:val="CAE99CC54A83414BBBED64197DDB7E1D"/>
-                </w:placeholder>
                 <w:dataBinding w:prefixMappings="xmlns:ns0='http://schemas.openxmlformats.org/package/2006/metadata/core-properties' xmlns:ns1='http://purl.org/dc/elements/1.1/'" w:xpath="/ns0:coreProperties[1]/ns1:creator[1]" w:storeItemID="{6C3C8BC8-F283-45AE-878A-BAB7291924A1}"/>
                 <w:text/>
               </w:sdtPr>
@@ -408,6 +405,9 @@
         <w:t>actual purpose of the assignment is to demonstrate how hard it is to achieve interoperability</w:t>
       </w:r>
       <w:r>
+        <w:t xml:space="preserve"> between systems based on a pre-specified protocol</w:t>
+      </w:r>
+      <w:r>
         <w:t>. The game</w:t>
       </w:r>
       <w:r>
@@ -463,7 +463,16 @@
         </w:numPr>
       </w:pPr>
       <w:r>
-        <w:t>Implement a system that can successfully play a round of the old maid game</w:t>
+        <w:t>The code should be able to</w:t>
+      </w:r>
+      <w:r>
+        <w:t xml:space="preserve"> successfully play a round </w:t>
+      </w:r>
+      <w:r>
+        <w:t xml:space="preserve">the </w:t>
+      </w:r>
+      <w:r>
+        <w:t>game</w:t>
       </w:r>
     </w:p>
     <w:p>
@@ -475,7 +484,13 @@
         </w:numPr>
       </w:pPr>
       <w:r>
-        <w:t>The code should be tested against fellow students</w:t>
+        <w:t xml:space="preserve">The code </w:t>
+      </w:r>
+      <w:r>
+        <w:t>must</w:t>
+      </w:r>
+      <w:r>
+        <w:t xml:space="preserve"> be tested against fellow students</w:t>
       </w:r>
     </w:p>
     <w:p>
@@ -506,7 +521,13 @@
         <w:t xml:space="preserve"> The implementation is written in python</w:t>
       </w:r>
       <w:r>
-        <w:t>, so the reader should also be familiar with this language.</w:t>
+        <w:t xml:space="preserve">, so the reader should also be familiar </w:t>
+      </w:r>
+      <w:r>
+        <w:t xml:space="preserve">python programming </w:t>
+      </w:r>
+      <w:r>
+        <w:t>language.</w:t>
       </w:r>
       <w:r>
         <w:t xml:space="preserve"> </w:t>
@@ -563,7 +584,13 @@
         <w:t>”. The game could be played with either a normal card deck or a dedicated deck holding pictures of matching pairs.</w:t>
       </w:r>
       <w:r>
-        <w:t xml:space="preserve"> The game rules are simple and are as follows:</w:t>
+        <w:t xml:space="preserve"> T</w:t>
+      </w:r>
+      <w:r>
+        <w:t>he game rules are simple and goes</w:t>
+      </w:r>
+      <w:r>
+        <w:t xml:space="preserve"> as follows:</w:t>
       </w:r>
     </w:p>
     <w:p>
@@ -623,7 +650,16 @@
         </w:numPr>
       </w:pPr>
       <w:r>
-        <w:t xml:space="preserve">The player left with the “Old Maid” card loses the game. </w:t>
+        <w:t xml:space="preserve">When all the cards have been </w:t>
+      </w:r>
+      <w:r>
+        <w:t>discarded</w:t>
+      </w:r>
+      <w:r>
+        <w:t>, t</w:t>
+      </w:r>
+      <w:r>
+        <w:t xml:space="preserve">he player left with the “Old Maid” card loses the game. </w:t>
       </w:r>
     </w:p>
     <w:p>
@@ -643,7 +679,10 @@
     </w:p>
     <w:p>
       <w:r>
-        <w:t>The solution was</w:t>
+        <w:t xml:space="preserve">The solution </w:t>
+      </w:r>
+      <w:r>
+        <w:t>is</w:t>
       </w:r>
       <w:r>
         <w:t xml:space="preserve"> written in </w:t>
@@ -661,7 +700,16 @@
         <w:footnoteReference w:id="2"/>
       </w:r>
       <w:r>
-        <w:t xml:space="preserve"> to make it easy and fast to implement.</w:t>
+        <w:t>, the language was used to</w:t>
+      </w:r>
+      <w:r>
+        <w:t xml:space="preserve"> make it easy and fast to implement</w:t>
+      </w:r>
+      <w:r>
+        <w:t xml:space="preserve"> a solution for the assignment</w:t>
+      </w:r>
+      <w:r>
+        <w:t>.</w:t>
       </w:r>
       <w:r>
         <w:t xml:space="preserve"> </w:t>
@@ -669,7 +717,13 @@
     </w:p>
     <w:p>
       <w:r>
-        <w:t xml:space="preserve">The first version was implemented has a simple sequential program, but this </w:t>
+        <w:t>The</w:t>
+      </w:r>
+      <w:r>
+        <w:t xml:space="preserve"> first version was implemented </w:t>
+      </w:r>
+      <w:r>
+        <w:t xml:space="preserve">as a simple sequential program, but this </w:t>
       </w:r>
       <w:r>
         <w:t>implementation</w:t>
@@ -687,24 +741,16 @@
         <w:t>erent issues with the communication part that would be non-trivial to implement without using threads.</w:t>
       </w:r>
       <w:r>
-        <w:t xml:space="preserve"> The second and current solution is an event based design where everything happens as events. This made it easy to handle different asynchronous communication issues easy and the code could easily be extended without </w:t>
-      </w:r>
-      <w:r>
-        <w:t>too</w:t>
-      </w:r>
-      <w:r>
-        <w:t xml:space="preserve"> much</w:t>
-      </w:r>
-      <w:r>
-        <w:t xml:space="preserve"> of an</w:t>
-      </w:r>
-      <w:r>
-        <w:t xml:space="preserve"> effort.</w:t>
-      </w:r>
-    </w:p>
-    <w:p>
-      <w:r>
-        <w:br w:type="page"/>
+        <w:t xml:space="preserve"> The second and current solution is an event based design where everything happ</w:t>
+      </w:r>
+      <w:r>
+        <w:t>ens as events. This made it easier</w:t>
+      </w:r>
+      <w:r>
+        <w:t xml:space="preserve"> to handle different communication issues</w:t>
+      </w:r>
+      <w:r>
+        <w:t>.</w:t>
       </w:r>
     </w:p>
     <w:p>
@@ -718,7 +764,22 @@
     </w:p>
     <w:p>
       <w:r>
-        <w:t>The event system is the core of the whole design and the event class has three core components</w:t>
+        <w:t>The event system is the core</w:t>
+      </w:r>
+      <w:r>
+        <w:t xml:space="preserve"> </w:t>
+      </w:r>
+      <w:r>
+        <w:t xml:space="preserve">of the </w:t>
+      </w:r>
+      <w:r>
+        <w:t xml:space="preserve">design and </w:t>
+      </w:r>
+      <w:r>
+        <w:t xml:space="preserve">is built using </w:t>
+      </w:r>
+      <w:r>
+        <w:t>three core components</w:t>
       </w:r>
       <w:r>
         <w:t>:</w:t>
@@ -788,11 +849,9 @@
       <w:r>
         <w:t xml:space="preserve">The event queue is a simple queue implementation for holding incoming events. Whenever a thread wants to knottily the core of some event that needs to be handled, the thread can simply push </w:t>
       </w:r>
-      <w:proofErr w:type="gramStart"/>
-      <w:r>
-        <w:t>an</w:t>
-      </w:r>
-      <w:proofErr w:type="gramEnd"/>
+      <w:r>
+        <w:t>a</w:t>
+      </w:r>
       <w:r>
         <w:t xml:space="preserve"> pre-registered</w:t>
       </w:r>
@@ -803,16 +862,7 @@
         <w:t>vent</w:t>
       </w:r>
       <w:r>
-        <w:t xml:space="preserve"> type</w:t>
-      </w:r>
-      <w:r>
-        <w:t xml:space="preserve"> with optional extra data</w:t>
-      </w:r>
-      <w:r>
-        <w:t xml:space="preserve"> to the</w:t>
-      </w:r>
-      <w:r>
-        <w:t xml:space="preserve"> queue</w:t>
+        <w:t xml:space="preserve"> to the queue</w:t>
       </w:r>
       <w:r>
         <w:t xml:space="preserve">. </w:t>
@@ -820,12 +870,33 @@
     </w:p>
     <w:p>
       <w:r>
-        <w:t>The dispatcher is used for adding new event handlers and handle incoming events from the event queue. A registered event handle holds an event type and a method to be executed when an event of that type is received in the event queue.</w:t>
+        <w:t xml:space="preserve">The dispatcher is used for </w:t>
+      </w:r>
+      <w:r>
+        <w:t xml:space="preserve">registering </w:t>
+      </w:r>
+      <w:r>
+        <w:t xml:space="preserve">new event handlers and handle incoming events </w:t>
+      </w:r>
+      <w:r>
+        <w:t>that are added to the</w:t>
+      </w:r>
+      <w:r>
+        <w:t xml:space="preserve"> event queue. A registered event handle holds an event type and a method to be executed when an event of that type is received in the event queue.</w:t>
       </w:r>
     </w:p>
     <w:p>
       <w:r>
-        <w:t xml:space="preserve">The event component is the actual event hand it holds two things; the event type and a dictionary holding all of the optional event data. </w:t>
+        <w:t>A</w:t>
+      </w:r>
+      <w:r>
+        <w:t>n</w:t>
+      </w:r>
+      <w:r>
+        <w:t xml:space="preserve"> event in the queue </w:t>
+      </w:r>
+      <w:r>
+        <w:t xml:space="preserve">holds two things; the event type and a dictionary holding all of the optional event data. </w:t>
       </w:r>
     </w:p>
     <w:p>
@@ -926,7 +997,7 @@
     </w:p>
     <w:p>
       <w:r>
-        <w:t xml:space="preserve"> This is where all of the information about the other players is stored. The information hold </w:t>
+        <w:t xml:space="preserve">This is where all of the information about the other players is stored. The information hold </w:t>
       </w:r>
       <w:r>
         <w:t xml:space="preserve">for each player </w:t>
@@ -1032,12 +1103,7 @@
         <w:t xml:space="preserve">written </w:t>
       </w:r>
       <w:r>
-        <w:t>usi</w:t>
-      </w:r>
-      <w:bookmarkStart w:id="0" w:name="_GoBack"/>
-      <w:bookmarkEnd w:id="0"/>
-      <w:r>
-        <w:t xml:space="preserve">ng the python socket library. For the left and card server communication, the player act as a standard client. For the right player part, the player acts as a simple </w:t>
+        <w:t xml:space="preserve">using the python socket library. For the left and card server communication, the player act as a standard client. For the right player part, the player acts as a simple </w:t>
       </w:r>
       <w:r>
         <w:lastRenderedPageBreak/>
@@ -1082,27 +1148,14 @@
       <w:r>
         <w:t xml:space="preserve">Figure </w:t>
       </w:r>
-      <w:r>
-        <w:fldChar w:fldCharType="begin"/>
-      </w:r>
-      <w:r>
-        <w:instrText xml:space="preserve"> SEQ Figure \* ARABIC </w:instrText>
-      </w:r>
-      <w:r>
-        <w:fldChar w:fldCharType="separate"/>
-      </w:r>
-      <w:r>
-        <w:rPr>
-          <w:noProof/>
-        </w:rPr>
-        <w:t>1</w:t>
-      </w:r>
-      <w:r>
-        <w:rPr>
-          <w:noProof/>
-        </w:rPr>
-        <w:fldChar w:fldCharType="end"/>
-      </w:r>
+      <w:fldSimple w:instr=" SEQ Figure \* ARABIC ">
+        <w:r>
+          <w:rPr>
+            <w:noProof/>
+          </w:rPr>
+          <w:t>1</w:t>
+        </w:r>
+      </w:fldSimple>
       <w:r>
         <w:t xml:space="preserve"> -</w:t>
       </w:r>
@@ -1150,67 +1203,172 @@
     </w:p>
     <w:p>
       <w:r>
-        <w:t>Whenever a the client receives an “out” message from the left player, the player information in the list of players is updated and a connection to the next left player not out of the game setup, if all the other players are out of the game, and the Client have the last card “old maid” he has lost them game.</w:t>
+        <w:t>Whenever a the client receives an “out” message from the left player, the player information in the list of players is updated and a connection to the next left player not out of the game</w:t>
+      </w:r>
+      <w:r>
+        <w:t xml:space="preserve"> is</w:t>
+      </w:r>
+      <w:r>
+        <w:t xml:space="preserve"> setup, if all the other players are out of the game, and the Client have the last </w:t>
+      </w:r>
+      <w:r>
+        <w:t>card “old maid” he has lost the</w:t>
+      </w:r>
+      <w:r>
+        <w:t xml:space="preserve"> game.</w:t>
       </w:r>
     </w:p>
     <w:p>
       <w:pPr>
         <w:pStyle w:val="Overskrift1"/>
+        <w:numPr>
+          <w:ilvl w:val="0"/>
+          <w:numId w:val="1"/>
+        </w:numPr>
       </w:pPr>
       <w:r>
-        <w:t>3.</w:t>
-      </w:r>
-      <w:r>
-        <w:t>0</w:t>
-      </w:r>
-      <w:r>
-        <w:t xml:space="preserve"> Discussion</w:t>
+        <w:t>Discussion</w:t>
       </w:r>
     </w:p>
     <w:p>
       <w:r>
-        <w:t xml:space="preserve">The assignment seemed really easy in the beginning, but as I started on the project I fast realized that there were a lot of issues that had to be taken in to account. But I guess that was the main purpose of the assignment. The API handed out of course differs from the actual API run on server, so after writing </w:t>
-      </w:r>
-      <w:r>
-        <w:lastRenderedPageBreak/>
-        <w:t>the code tested on a test server</w:t>
-      </w:r>
-      <w:r>
-        <w:t xml:space="preserve"> created </w:t>
-      </w:r>
-      <w:r>
-        <w:t>by fellow student, big parts</w:t>
-      </w:r>
-      <w:r>
-        <w:t xml:space="preserve"> of the code had to be rewritten to fit the actual commands and responses used by the server.</w:t>
+        <w:t xml:space="preserve">The implementation has been tested against fellow students solution and I </w:t>
+      </w:r>
+      <w:r>
+        <w:t>90%</w:t>
+      </w:r>
+      <w:r>
+        <w:t xml:space="preserve"> of the runs the </w:t>
+      </w:r>
+      <w:r>
+        <w:t xml:space="preserve">game </w:t>
+      </w:r>
+      <w:r>
+        <w:t>completes</w:t>
+      </w:r>
+      <w:r>
+        <w:t xml:space="preserve"> successfully with no errors.</w:t>
+      </w:r>
+      <w:r>
+        <w:t xml:space="preserve"> </w:t>
+      </w:r>
+      <w:r>
+        <w:t>In the remaining 10% of the runs</w:t>
+      </w:r>
+      <w:r>
+        <w:t xml:space="preserve"> the</w:t>
+      </w:r>
+      <w:r>
+        <w:t xml:space="preserve"> game is normally broken by the </w:t>
+      </w:r>
+      <w:r>
+        <w:t>occasionally deadlock or</w:t>
+      </w:r>
+      <w:r>
+        <w:t xml:space="preserve"> a random</w:t>
+      </w:r>
+      <w:r>
+        <w:t xml:space="preserve"> socket </w:t>
+      </w:r>
+      <w:r>
+        <w:t>exception</w:t>
+      </w:r>
+      <w:r>
+        <w:t xml:space="preserve"> from one of the players in the game. </w:t>
       </w:r>
     </w:p>
     <w:p>
       <w:r>
-        <w:t>Some of the main issues making the code work with others are that everyone interprets the API in some different way, like the representation of card, do they use numbers for all cards or do the use string or a combination with numbers and strings. This was solved in this implementation by simply comparing if the values where actually the same.</w:t>
-      </w:r>
+        <w:lastRenderedPageBreak/>
+        <w:t xml:space="preserve">The assignment seemed really easy in the beginning, but </w:t>
+      </w:r>
+      <w:r>
+        <w:t>when I</w:t>
+      </w:r>
+      <w:r>
+        <w:t xml:space="preserve"> started on the project I fast realized that there were a lot of</w:t>
+      </w:r>
+      <w:r>
+        <w:t xml:space="preserve"> issues that had to be taken in</w:t>
+      </w:r>
+      <w:r>
+        <w:t>to account. The API handed out of course differs from the actual API run on server, so after writing the code tested on a test server</w:t>
+      </w:r>
+      <w:r>
+        <w:t xml:space="preserve"> created </w:t>
+      </w:r>
+      <w:r>
+        <w:t>by fellow student, some</w:t>
+      </w:r>
+      <w:r>
+        <w:t xml:space="preserve"> parts</w:t>
+      </w:r>
+      <w:r>
+        <w:t xml:space="preserve"> of the code had to be rewritten to fit the actual commands and responses used by the </w:t>
+      </w:r>
+      <w:r>
+        <w:t xml:space="preserve">game </w:t>
+      </w:r>
+      <w:r>
+        <w:t>server.</w:t>
+      </w:r>
+      <w:bookmarkStart w:id="0" w:name="_GoBack"/>
+      <w:bookmarkEnd w:id="0"/>
     </w:p>
     <w:p>
       <w:r>
-        <w:t xml:space="preserve">Another big issue was what to do when it was your turn and you were actually out, or got a card so you could discard the last cards on hand. This implementation will then offer the next player the hand but saying that it has 0 cards. This again leads to another problem. Should the next player then send a “pick card” command, or should </w:t>
-      </w:r>
-      <w:r>
-        <w:t xml:space="preserve">just offer its hand to the next player, or should it try to connect to the right players, right player and pick a card. </w:t>
-      </w:r>
-      <w:r>
-        <w:t xml:space="preserve">This solution will if it receives an offer hand message with zero </w:t>
-      </w:r>
-      <w:proofErr w:type="gramStart"/>
-      <w:r>
-        <w:t>card</w:t>
-      </w:r>
-      <w:proofErr w:type="gramEnd"/>
-      <w:r>
-        <w:t xml:space="preserve"> send an offer hand message to the next player.</w:t>
+        <w:t xml:space="preserve">Some of the main issues making the </w:t>
+      </w:r>
+      <w:r>
+        <w:t>code work with others solution</w:t>
+      </w:r>
+      <w:r>
+        <w:t xml:space="preserve"> is that</w:t>
+      </w:r>
+      <w:r>
+        <w:t xml:space="preserve"> everyone</w:t>
+      </w:r>
+      <w:r>
+        <w:t xml:space="preserve"> seems to </w:t>
+      </w:r>
+      <w:r>
+        <w:t>interpret</w:t>
+      </w:r>
+      <w:r>
+        <w:t xml:space="preserve"> the API in some different way, like the representation of card, do they use numbers for all cards or do the use string or a combin</w:t>
+      </w:r>
+      <w:r>
+        <w:t>ation with numbers and strings.</w:t>
       </w:r>
     </w:p>
     <w:p>
       <w:r>
+        <w:t>Another issue was what to do when it was your</w:t>
+      </w:r>
+      <w:r>
+        <w:t xml:space="preserve"> turn and </w:t>
+      </w:r>
+      <w:r>
+        <w:t xml:space="preserve">you have </w:t>
+      </w:r>
+      <w:r>
+        <w:t xml:space="preserve">just received </w:t>
+      </w:r>
+      <w:r>
+        <w:t>a card so you could discard the last cards on han</w:t>
+      </w:r>
+      <w:r>
+        <w:t>d. This implementation will</w:t>
+      </w:r>
+      <w:r>
+        <w:t xml:space="preserve"> offer the next player the hand but saying that it has 0 cards. This again leads to another problem. Should the next player then send a “pick card” command, or should </w:t>
+      </w:r>
+      <w:r>
+        <w:t xml:space="preserve">just offer its hand to the next player, or should it try to connect to the right players, right player and pick a card. </w:t>
+      </w:r>
+    </w:p>
+    <w:p>
+      <w:r>
         <w:t>All in all the assignment proved to show what is was supposed to</w:t>
       </w:r>
       <w:r>
@@ -1229,7 +1387,22 @@
         <w:t xml:space="preserve">miss interpretation of the API by other players, and of course  this again breaks the whole system. </w:t>
       </w:r>
       <w:r>
-        <w:t>The code was quite hard to write, and there are probably a lot of cases that could happened that are not taken into consideration.</w:t>
+        <w:t xml:space="preserve">The code was quite hard to write, </w:t>
+      </w:r>
+      <w:r>
+        <w:t>not by the complexity, but of all the issues that had to be taken into account</w:t>
+      </w:r>
+      <w:r>
+        <w:t>. T</w:t>
+      </w:r>
+      <w:r>
+        <w:t>here are</w:t>
+      </w:r>
+      <w:r>
+        <w:t xml:space="preserve"> still</w:t>
+      </w:r>
+      <w:r>
+        <w:t xml:space="preserve"> probably a lot of cases that could happened that are not taken into consideration.</w:t>
       </w:r>
     </w:p>
     <w:p>
@@ -1647,7 +1820,7 @@
                               <w:lang w:val="nb-NO"/>
                               <w14:numForm w14:val="lining"/>
                             </w:rPr>
-                            <w:t>1</w:t>
+                            <w:t>4</w:t>
                           </w:r>
                           <w:r>
                             <w:rPr>
@@ -1717,7 +1890,7 @@
                         <w:lang w:val="nb-NO"/>
                         <w14:numForm w14:val="lining"/>
                       </w:rPr>
-                      <w:t>1</w:t>
+                      <w:t>4</w:t>
                     </w:r>
                     <w:r>
                       <w:rPr>
@@ -4694,26 +4867,26 @@
     </dgm:pt>
   </dgm:ptLst>
   <dgm:cxnLst>
-    <dgm:cxn modelId="{F2CB0FFD-CDBD-40AC-A046-298829615F8F}" type="presOf" srcId="{EEC60723-A723-4530-AC20-7519CF6E6F91}" destId="{207B0110-5140-47F5-A662-9D3D3C2E71FC}" srcOrd="0" destOrd="0" presId="urn:microsoft.com/office/officeart/2008/layout/RadialCluster"/>
-    <dgm:cxn modelId="{C1FA6817-C459-4F26-8638-1A35412FBF69}" type="presOf" srcId="{3A15EE48-7DCB-4170-AC5B-31486BCE3B56}" destId="{D6626C7F-3C64-4C3A-9C32-0BA3A98796CB}" srcOrd="0" destOrd="0" presId="urn:microsoft.com/office/officeart/2008/layout/RadialCluster"/>
-    <dgm:cxn modelId="{3E0FCEA4-22AF-43BB-95FF-CCD4281DAD07}" type="presOf" srcId="{8164E9F1-B9FB-47B6-8915-CEFA26A3F47D}" destId="{E8157705-4782-4A0B-A5B8-3E6AEFCC7108}" srcOrd="0" destOrd="0" presId="urn:microsoft.com/office/officeart/2008/layout/RadialCluster"/>
-    <dgm:cxn modelId="{3CB1748C-1F98-479C-9A9E-41EC8F10A091}" type="presOf" srcId="{49E1D1A9-65B5-4109-9559-F30F76F3D971}" destId="{77B6E2F6-3E68-4547-AFB0-DB0B7AE15EF4}" srcOrd="0" destOrd="0" presId="urn:microsoft.com/office/officeart/2008/layout/RadialCluster"/>
-    <dgm:cxn modelId="{3D433D09-8669-47DB-AE58-6C32602ECCD9}" type="presOf" srcId="{2F898D6B-6FAE-40DF-A89B-64ED92091B34}" destId="{9284AB3E-5615-4457-A1E9-72C29457D5EE}" srcOrd="0" destOrd="0" presId="urn:microsoft.com/office/officeart/2008/layout/RadialCluster"/>
+    <dgm:cxn modelId="{5AC60772-2E2F-4EAE-8387-8069D4454387}" type="presOf" srcId="{3FF6684D-FB54-463E-AD8E-83D124B64DAE}" destId="{EB9ED520-6D5B-4BC9-AB5C-3C5F3751B576}" srcOrd="0" destOrd="0" presId="urn:microsoft.com/office/officeart/2008/layout/RadialCluster"/>
     <dgm:cxn modelId="{4C4855F4-0510-4A9E-885D-65B0906DB99B}" srcId="{EEC60723-A723-4530-AC20-7519CF6E6F91}" destId="{84735E4A-8419-4C81-8E6A-E7FBF789A1CA}" srcOrd="1" destOrd="0" parTransId="{3FF6684D-FB54-463E-AD8E-83D124B64DAE}" sibTransId="{622BD12D-AD89-4AFE-AF99-66225563E789}"/>
+    <dgm:cxn modelId="{09F83EF9-6740-451E-B699-8D950295C7CC}" type="presOf" srcId="{8536FFFD-15E1-4FEF-A85C-07642B9F5FF3}" destId="{18415153-4EAC-4A5A-85FD-5037AF2429B5}" srcOrd="0" destOrd="0" presId="urn:microsoft.com/office/officeart/2008/layout/RadialCluster"/>
     <dgm:cxn modelId="{ED159613-007A-4F07-8CFE-EA374DA51F39}" srcId="{EEC60723-A723-4530-AC20-7519CF6E6F91}" destId="{8164E9F1-B9FB-47B6-8915-CEFA26A3F47D}" srcOrd="2" destOrd="0" parTransId="{2F898D6B-6FAE-40DF-A89B-64ED92091B34}" sibTransId="{F2E1B8DE-169D-4EC3-B46F-CAAC4E5EBC0A}"/>
     <dgm:cxn modelId="{8DB4C1A6-977A-4A93-9974-71CF799FCCB4}" srcId="{EEC60723-A723-4530-AC20-7519CF6E6F91}" destId="{49E1D1A9-65B5-4109-9559-F30F76F3D971}" srcOrd="0" destOrd="0" parTransId="{3A15EE48-7DCB-4170-AC5B-31486BCE3B56}" sibTransId="{7CBF3371-46B3-49F4-A806-43028BA60169}"/>
-    <dgm:cxn modelId="{90B39092-5BFB-454C-8496-68974DFB661A}" type="presOf" srcId="{3FF6684D-FB54-463E-AD8E-83D124B64DAE}" destId="{EB9ED520-6D5B-4BC9-AB5C-3C5F3751B576}" srcOrd="0" destOrd="0" presId="urn:microsoft.com/office/officeart/2008/layout/RadialCluster"/>
-    <dgm:cxn modelId="{B692679F-8094-4C12-B223-00BFFC563C13}" type="presOf" srcId="{84735E4A-8419-4C81-8E6A-E7FBF789A1CA}" destId="{9169D714-AB38-4CFD-8015-3259DF0CD4FA}" srcOrd="0" destOrd="0" presId="urn:microsoft.com/office/officeart/2008/layout/RadialCluster"/>
+    <dgm:cxn modelId="{F2D9A32A-9B37-476E-8172-E90628AD40AD}" type="presOf" srcId="{49E1D1A9-65B5-4109-9559-F30F76F3D971}" destId="{77B6E2F6-3E68-4547-AFB0-DB0B7AE15EF4}" srcOrd="0" destOrd="0" presId="urn:microsoft.com/office/officeart/2008/layout/RadialCluster"/>
+    <dgm:cxn modelId="{747818B1-DD68-4C65-847B-1806C82C5E43}" type="presOf" srcId="{84735E4A-8419-4C81-8E6A-E7FBF789A1CA}" destId="{9169D714-AB38-4CFD-8015-3259DF0CD4FA}" srcOrd="0" destOrd="0" presId="urn:microsoft.com/office/officeart/2008/layout/RadialCluster"/>
+    <dgm:cxn modelId="{07AA05BA-37EB-4492-9543-BEB72C794DBC}" type="presOf" srcId="{2F898D6B-6FAE-40DF-A89B-64ED92091B34}" destId="{9284AB3E-5615-4457-A1E9-72C29457D5EE}" srcOrd="0" destOrd="0" presId="urn:microsoft.com/office/officeart/2008/layout/RadialCluster"/>
     <dgm:cxn modelId="{CD711536-081F-4E06-8C50-DB0CA9D721B7}" srcId="{8536FFFD-15E1-4FEF-A85C-07642B9F5FF3}" destId="{EEC60723-A723-4530-AC20-7519CF6E6F91}" srcOrd="0" destOrd="0" parTransId="{EF9F309F-A375-41A9-86FC-4DA584B1EEBF}" sibTransId="{4C8FDFD8-8F92-4C75-9620-7AB8AB75350A}"/>
-    <dgm:cxn modelId="{72B14522-6670-447B-8F19-30C3F1958DC9}" type="presOf" srcId="{8536FFFD-15E1-4FEF-A85C-07642B9F5FF3}" destId="{18415153-4EAC-4A5A-85FD-5037AF2429B5}" srcOrd="0" destOrd="0" presId="urn:microsoft.com/office/officeart/2008/layout/RadialCluster"/>
-    <dgm:cxn modelId="{62B3174D-64D1-47DB-9FB6-3296BF9BBC52}" type="presParOf" srcId="{18415153-4EAC-4A5A-85FD-5037AF2429B5}" destId="{00FDD481-CB48-45F6-AC68-99C866943CDC}" srcOrd="0" destOrd="0" presId="urn:microsoft.com/office/officeart/2008/layout/RadialCluster"/>
-    <dgm:cxn modelId="{61FD8CDE-90C5-4B72-A9F2-7C5D61C35682}" type="presParOf" srcId="{00FDD481-CB48-45F6-AC68-99C866943CDC}" destId="{207B0110-5140-47F5-A662-9D3D3C2E71FC}" srcOrd="0" destOrd="0" presId="urn:microsoft.com/office/officeart/2008/layout/RadialCluster"/>
-    <dgm:cxn modelId="{073A4A76-33B4-4390-AED0-5238EEB0904D}" type="presParOf" srcId="{00FDD481-CB48-45F6-AC68-99C866943CDC}" destId="{D6626C7F-3C64-4C3A-9C32-0BA3A98796CB}" srcOrd="1" destOrd="0" presId="urn:microsoft.com/office/officeart/2008/layout/RadialCluster"/>
-    <dgm:cxn modelId="{452A6D8C-BB7C-4B34-A50E-6EF397AFB42B}" type="presParOf" srcId="{00FDD481-CB48-45F6-AC68-99C866943CDC}" destId="{77B6E2F6-3E68-4547-AFB0-DB0B7AE15EF4}" srcOrd="2" destOrd="0" presId="urn:microsoft.com/office/officeart/2008/layout/RadialCluster"/>
-    <dgm:cxn modelId="{8C5F07F2-F3F1-4DC1-ACB7-9B22B53EAAE4}" type="presParOf" srcId="{00FDD481-CB48-45F6-AC68-99C866943CDC}" destId="{EB9ED520-6D5B-4BC9-AB5C-3C5F3751B576}" srcOrd="3" destOrd="0" presId="urn:microsoft.com/office/officeart/2008/layout/RadialCluster"/>
-    <dgm:cxn modelId="{F37CA7AB-0380-43C2-862A-F88C638F4EA8}" type="presParOf" srcId="{00FDD481-CB48-45F6-AC68-99C866943CDC}" destId="{9169D714-AB38-4CFD-8015-3259DF0CD4FA}" srcOrd="4" destOrd="0" presId="urn:microsoft.com/office/officeart/2008/layout/RadialCluster"/>
-    <dgm:cxn modelId="{C8D0AB5A-BE43-49B0-B3AE-705A5D13B4F7}" type="presParOf" srcId="{00FDD481-CB48-45F6-AC68-99C866943CDC}" destId="{9284AB3E-5615-4457-A1E9-72C29457D5EE}" srcOrd="5" destOrd="0" presId="urn:microsoft.com/office/officeart/2008/layout/RadialCluster"/>
-    <dgm:cxn modelId="{1035BEA0-9B8F-4D00-B334-4869A98ABE58}" type="presParOf" srcId="{00FDD481-CB48-45F6-AC68-99C866943CDC}" destId="{E8157705-4782-4A0B-A5B8-3E6AEFCC7108}" srcOrd="6" destOrd="0" presId="urn:microsoft.com/office/officeart/2008/layout/RadialCluster"/>
+    <dgm:cxn modelId="{333D44C9-26A9-408E-B2B6-38A750504733}" type="presOf" srcId="{3A15EE48-7DCB-4170-AC5B-31486BCE3B56}" destId="{D6626C7F-3C64-4C3A-9C32-0BA3A98796CB}" srcOrd="0" destOrd="0" presId="urn:microsoft.com/office/officeart/2008/layout/RadialCluster"/>
+    <dgm:cxn modelId="{29F47ABD-FC40-4CF0-B2F5-EC8A65D0C684}" type="presOf" srcId="{8164E9F1-B9FB-47B6-8915-CEFA26A3F47D}" destId="{E8157705-4782-4A0B-A5B8-3E6AEFCC7108}" srcOrd="0" destOrd="0" presId="urn:microsoft.com/office/officeart/2008/layout/RadialCluster"/>
+    <dgm:cxn modelId="{BC3D3BAD-1800-471E-8721-5EE748C7075E}" type="presOf" srcId="{EEC60723-A723-4530-AC20-7519CF6E6F91}" destId="{207B0110-5140-47F5-A662-9D3D3C2E71FC}" srcOrd="0" destOrd="0" presId="urn:microsoft.com/office/officeart/2008/layout/RadialCluster"/>
+    <dgm:cxn modelId="{DB8374E6-4A46-4F65-9E0B-01805B4FE816}" type="presParOf" srcId="{18415153-4EAC-4A5A-85FD-5037AF2429B5}" destId="{00FDD481-CB48-45F6-AC68-99C866943CDC}" srcOrd="0" destOrd="0" presId="urn:microsoft.com/office/officeart/2008/layout/RadialCluster"/>
+    <dgm:cxn modelId="{A570D3D5-D655-4DE1-93C6-A91264358E4F}" type="presParOf" srcId="{00FDD481-CB48-45F6-AC68-99C866943CDC}" destId="{207B0110-5140-47F5-A662-9D3D3C2E71FC}" srcOrd="0" destOrd="0" presId="urn:microsoft.com/office/officeart/2008/layout/RadialCluster"/>
+    <dgm:cxn modelId="{EEC7860A-A52C-45BB-A69C-5EDE9198C35B}" type="presParOf" srcId="{00FDD481-CB48-45F6-AC68-99C866943CDC}" destId="{D6626C7F-3C64-4C3A-9C32-0BA3A98796CB}" srcOrd="1" destOrd="0" presId="urn:microsoft.com/office/officeart/2008/layout/RadialCluster"/>
+    <dgm:cxn modelId="{EA153CA7-FCBE-4681-B7D4-39EDE44BE7B3}" type="presParOf" srcId="{00FDD481-CB48-45F6-AC68-99C866943CDC}" destId="{77B6E2F6-3E68-4547-AFB0-DB0B7AE15EF4}" srcOrd="2" destOrd="0" presId="urn:microsoft.com/office/officeart/2008/layout/RadialCluster"/>
+    <dgm:cxn modelId="{F66A77B6-8178-4B00-98BA-B8631AC91FCE}" type="presParOf" srcId="{00FDD481-CB48-45F6-AC68-99C866943CDC}" destId="{EB9ED520-6D5B-4BC9-AB5C-3C5F3751B576}" srcOrd="3" destOrd="0" presId="urn:microsoft.com/office/officeart/2008/layout/RadialCluster"/>
+    <dgm:cxn modelId="{DE9FF9BE-CBC9-42E6-9FA2-C4A0EE112609}" type="presParOf" srcId="{00FDD481-CB48-45F6-AC68-99C866943CDC}" destId="{9169D714-AB38-4CFD-8015-3259DF0CD4FA}" srcOrd="4" destOrd="0" presId="urn:microsoft.com/office/officeart/2008/layout/RadialCluster"/>
+    <dgm:cxn modelId="{43A8EF75-63DB-4D8E-AD6C-C0CA59CB0C7D}" type="presParOf" srcId="{00FDD481-CB48-45F6-AC68-99C866943CDC}" destId="{9284AB3E-5615-4457-A1E9-72C29457D5EE}" srcOrd="5" destOrd="0" presId="urn:microsoft.com/office/officeart/2008/layout/RadialCluster"/>
+    <dgm:cxn modelId="{9FDE703F-17E9-4FFC-B5BC-1BF84F1747D4}" type="presParOf" srcId="{00FDD481-CB48-45F6-AC68-99C866943CDC}" destId="{E8157705-4782-4A0B-A5B8-3E6AEFCC7108}" srcOrd="6" destOrd="0" presId="urn:microsoft.com/office/officeart/2008/layout/RadialCluster"/>
   </dgm:cxnLst>
   <dgm:bg/>
   <dgm:whole/>
@@ -9381,38 +9554,6 @@
         </w:p>
       </w:docPartBody>
     </w:docPart>
-    <w:docPart>
-      <w:docPartPr>
-        <w:name w:val="F1A5B35FBB5E4D2F943F66C0CBA6C55F"/>
-        <w:category>
-          <w:name w:val="Generelt"/>
-          <w:gallery w:val="placeholder"/>
-        </w:category>
-        <w:types>
-          <w:type w:val="bbPlcHdr"/>
-        </w:types>
-        <w:behaviors>
-          <w:behavior w:val="content"/>
-        </w:behaviors>
-        <w:guid w:val="{6CC98960-5041-4ECF-9C17-808BE5C7269C}"/>
-      </w:docPartPr>
-      <w:docPartBody>
-        <w:p>
-          <w:pPr>
-            <w:pStyle w:val="F1A5B35FBB5E4D2F943F66C0CBA6C55F"/>
-          </w:pPr>
-          <w:r>
-            <w:rPr>
-              <w:rFonts w:asciiTheme="majorHAnsi" w:eastAsiaTheme="majorEastAsia" w:hAnsiTheme="majorHAnsi" w:cstheme="majorBidi"/>
-              <w:sz w:val="44"/>
-              <w:szCs w:val="44"/>
-              <w:lang w:val="nb-NO"/>
-            </w:rPr>
-            <w:t>[Skriv inn undertittel for dokumentet]</w:t>
-          </w:r>
-        </w:p>
-      </w:docPartBody>
-    </w:docPart>
   </w:docParts>
 </w:glossaryDocument>
 </file>
@@ -9473,6 +9614,7 @@
   <w:rsids>
     <w:rsidRoot w:val="00C65197"/>
     <w:rsid w:val="000B2C06"/>
+    <w:rsid w:val="008A59ED"/>
     <w:rsid w:val="00A7533F"/>
     <w:rsid w:val="00AC1FB9"/>
     <w:rsid w:val="00AF1110"/>
@@ -10251,7 +10393,7 @@
 </file>
 
 <file path=customXml/itemProps2.xml><?xml version="1.0" encoding="utf-8"?>
-<ds:datastoreItem xmlns:ds="http://schemas.openxmlformats.org/officeDocument/2006/customXml" ds:itemID="{6908C096-1601-4E2A-AEC9-BF1E11B948AC}">
+<ds:datastoreItem xmlns:ds="http://schemas.openxmlformats.org/officeDocument/2006/customXml" ds:itemID="{87D15318-590D-407F-86EF-94E429E94906}">
   <ds:schemaRefs>
     <ds:schemaRef ds:uri="http://schemas.openxmlformats.org/officeDocument/2006/bibliography"/>
   </ds:schemaRefs>

</xml_diff>